<commit_message>
Revisit and update to source and documentation. Added executables folder.
</commit_message>
<xml_diff>
--- a/Documentation/Simio API Note-ExcelReadWrite.docx
+++ b/Documentation/Simio API Note-ExcelReadWrite.docx
@@ -6,18 +6,29 @@
       <w:pPr>
         <w:pStyle w:val="Heading1"/>
       </w:pPr>
-      <w:bookmarkStart w:id="0" w:name="_Toc19799878"/>
+      <w:bookmarkStart w:id="0" w:name="_Toc56664038"/>
       <w:r>
         <w:t xml:space="preserve">Simio API Note: </w:t>
       </w:r>
       <w:r>
-        <w:t>ExcelGrid DataProvider</w:t>
+        <w:t>Excel</w:t>
+      </w:r>
+      <w:r>
+        <w:t xml:space="preserve"> </w:t>
+      </w:r>
+      <w:proofErr w:type="spellStart"/>
+      <w:r>
+        <w:t>ReadWrite</w:t>
+      </w:r>
+      <w:proofErr w:type="spellEnd"/>
+      <w:r>
+        <w:t xml:space="preserve"> Steps</w:t>
       </w:r>
       <w:bookmarkEnd w:id="0"/>
     </w:p>
     <w:p>
       <w:r>
-        <w:t>Feb</w:t>
+        <w:t>Nov</w:t>
       </w:r>
       <w:r>
         <w:t xml:space="preserve"> </w:t>
@@ -32,7 +43,10 @@
         <w:t xml:space="preserve"> (D</w:t>
       </w:r>
       <w:r>
-        <w:t>.H</w:t>
+        <w:t xml:space="preserve">an </w:t>
+      </w:r>
+      <w:r>
+        <w:t>H</w:t>
       </w:r>
       <w:r>
         <w:t>ouck)</w:t>
@@ -89,13 +103,13 @@
           <w:r>
             <w:fldChar w:fldCharType="separate"/>
           </w:r>
-          <w:hyperlink w:anchor="_Toc19799878" w:history="1">
+          <w:hyperlink w:anchor="_Toc56664038" w:history="1">
             <w:r>
               <w:rPr>
                 <w:rStyle w:val="Hyperlink"/>
                 <w:noProof/>
               </w:rPr>
-              <w:t>Simio API Note: ExcelGrid DataProvider</w:t>
+              <w:t>Simio API Note: Excel ReadWrite Steps</w:t>
             </w:r>
             <w:r>
               <w:rPr>
@@ -116,7 +130,7 @@
                 <w:noProof/>
                 <w:webHidden/>
               </w:rPr>
-              <w:instrText xml:space="preserve"> PAGEREF _Toc19799878 \h </w:instrText>
+              <w:instrText xml:space="preserve"> PAGEREF _Toc56664038 \h </w:instrText>
             </w:r>
             <w:r>
               <w:rPr>
@@ -158,7 +172,7 @@
               <w:noProof/>
             </w:rPr>
           </w:pPr>
-          <w:hyperlink w:anchor="_Toc19799879" w:history="1">
+          <w:hyperlink w:anchor="_Toc56664039" w:history="1">
             <w:r>
               <w:rPr>
                 <w:rStyle w:val="Hyperlink"/>
@@ -185,7 +199,7 @@
                 <w:noProof/>
                 <w:webHidden/>
               </w:rPr>
-              <w:instrText xml:space="preserve"> PAGEREF _Toc19799879 \h </w:instrText>
+              <w:instrText xml:space="preserve"> PAGEREF _Toc56664039 \h </w:instrText>
             </w:r>
             <w:r>
               <w:rPr>
@@ -227,13 +241,13 @@
               <w:noProof/>
             </w:rPr>
           </w:pPr>
-          <w:hyperlink w:anchor="_Toc19799880" w:history="1">
+          <w:hyperlink w:anchor="_Toc56664040" w:history="1">
             <w:r>
               <w:rPr>
                 <w:rStyle w:val="Hyperlink"/>
                 <w:noProof/>
               </w:rPr>
-              <w:t>Using the Data Provider</w:t>
+              <w:t>Quick Start</w:t>
             </w:r>
             <w:r>
               <w:rPr>
@@ -254,7 +268,7 @@
                 <w:noProof/>
                 <w:webHidden/>
               </w:rPr>
-              <w:instrText xml:space="preserve"> PAGEREF _Toc19799880 \h </w:instrText>
+              <w:instrText xml:space="preserve"> PAGEREF _Toc56664040 \h </w:instrText>
             </w:r>
             <w:r>
               <w:rPr>
@@ -274,7 +288,7 @@
                 <w:noProof/>
                 <w:webHidden/>
               </w:rPr>
-              <w:t>3</w:t>
+              <w:t>2</w:t>
             </w:r>
             <w:r>
               <w:rPr>
@@ -296,13 +310,13 @@
               <w:noProof/>
             </w:rPr>
           </w:pPr>
-          <w:hyperlink w:anchor="_Toc19799881" w:history="1">
+          <w:hyperlink w:anchor="_Toc56664041" w:history="1">
             <w:r>
               <w:rPr>
                 <w:rStyle w:val="Hyperlink"/>
                 <w:noProof/>
               </w:rPr>
-              <w:t>Running the Test Sample</w:t>
+              <w:t>Running the Code</w:t>
             </w:r>
             <w:r>
               <w:rPr>
@@ -323,7 +337,7 @@
                 <w:noProof/>
                 <w:webHidden/>
               </w:rPr>
-              <w:instrText xml:space="preserve"> PAGEREF _Toc19799881 \h </w:instrText>
+              <w:instrText xml:space="preserve"> PAGEREF _Toc56664041 \h </w:instrText>
             </w:r>
             <w:r>
               <w:rPr>
@@ -343,7 +357,76 @@
                 <w:noProof/>
                 <w:webHidden/>
               </w:rPr>
-              <w:t>7</w:t>
+              <w:t>5</w:t>
+            </w:r>
+            <w:r>
+              <w:rPr>
+                <w:noProof/>
+                <w:webHidden/>
+              </w:rPr>
+              <w:fldChar w:fldCharType="end"/>
+            </w:r>
+          </w:hyperlink>
+        </w:p>
+        <w:p>
+          <w:pPr>
+            <w:pStyle w:val="TOC1"/>
+            <w:tabs>
+              <w:tab w:val="right" w:leader="dot" w:pos="9350"/>
+            </w:tabs>
+            <w:rPr>
+              <w:rFonts w:eastAsiaTheme="minorEastAsia"/>
+              <w:noProof/>
+            </w:rPr>
+          </w:pPr>
+          <w:hyperlink w:anchor="_Toc56664042" w:history="1">
+            <w:r>
+              <w:rPr>
+                <w:rStyle w:val="Hyperlink"/>
+                <w:noProof/>
+              </w:rPr>
+              <w:t>Appendix – Using the DevExpress Excel Spreadsheet Library</w:t>
+            </w:r>
+            <w:r>
+              <w:rPr>
+                <w:noProof/>
+                <w:webHidden/>
+              </w:rPr>
+              <w:tab/>
+            </w:r>
+            <w:r>
+              <w:rPr>
+                <w:noProof/>
+                <w:webHidden/>
+              </w:rPr>
+              <w:fldChar w:fldCharType="begin"/>
+            </w:r>
+            <w:r>
+              <w:rPr>
+                <w:noProof/>
+                <w:webHidden/>
+              </w:rPr>
+              <w:instrText xml:space="preserve"> PAGEREF _Toc56664042 \h </w:instrText>
+            </w:r>
+            <w:r>
+              <w:rPr>
+                <w:noProof/>
+                <w:webHidden/>
+              </w:rPr>
+            </w:r>
+            <w:r>
+              <w:rPr>
+                <w:noProof/>
+                <w:webHidden/>
+              </w:rPr>
+              <w:fldChar w:fldCharType="separate"/>
+            </w:r>
+            <w:r>
+              <w:rPr>
+                <w:noProof/>
+                <w:webHidden/>
+              </w:rPr>
+              <w:t>6</w:t>
             </w:r>
             <w:r>
               <w:rPr>
@@ -365,13 +448,13 @@
               <w:noProof/>
             </w:rPr>
           </w:pPr>
-          <w:hyperlink w:anchor="_Toc19799882" w:history="1">
+          <w:hyperlink w:anchor="_Toc56664043" w:history="1">
             <w:r>
               <w:rPr>
                 <w:rStyle w:val="Hyperlink"/>
                 <w:noProof/>
               </w:rPr>
-              <w:t>Run-Time Contents and Preparation</w:t>
+              <w:t>Objects</w:t>
             </w:r>
             <w:r>
               <w:rPr>
@@ -392,7 +475,7 @@
                 <w:noProof/>
                 <w:webHidden/>
               </w:rPr>
-              <w:instrText xml:space="preserve"> PAGEREF _Toc19799882 \h </w:instrText>
+              <w:instrText xml:space="preserve"> PAGEREF _Toc56664043 \h </w:instrText>
             </w:r>
             <w:r>
               <w:rPr>
@@ -412,7 +495,7 @@
                 <w:noProof/>
                 <w:webHidden/>
               </w:rPr>
-              <w:t>7</w:t>
+              <w:t>6</w:t>
             </w:r>
             <w:r>
               <w:rPr>
@@ -434,13 +517,13 @@
               <w:noProof/>
             </w:rPr>
           </w:pPr>
-          <w:hyperlink w:anchor="_Toc19799883" w:history="1">
+          <w:hyperlink w:anchor="_Toc56664044" w:history="1">
             <w:r>
               <w:rPr>
                 <w:rStyle w:val="Hyperlink"/>
                 <w:noProof/>
               </w:rPr>
-              <w:t>Source Contents</w:t>
+              <w:t>Cell Referencing</w:t>
             </w:r>
             <w:r>
               <w:rPr>
@@ -461,7 +544,7 @@
                 <w:noProof/>
                 <w:webHidden/>
               </w:rPr>
-              <w:instrText xml:space="preserve"> PAGEREF _Toc19799883 \h </w:instrText>
+              <w:instrText xml:space="preserve"> PAGEREF _Toc56664044 \h </w:instrText>
             </w:r>
             <w:r>
               <w:rPr>
@@ -481,7 +564,7 @@
                 <w:noProof/>
                 <w:webHidden/>
               </w:rPr>
-              <w:t>8</w:t>
+              <w:t>7</w:t>
             </w:r>
             <w:r>
               <w:rPr>
@@ -503,13 +586,13 @@
               <w:noProof/>
             </w:rPr>
           </w:pPr>
-          <w:hyperlink w:anchor="_Toc19799884" w:history="1">
+          <w:hyperlink w:anchor="_Toc56664045" w:history="1">
             <w:r>
               <w:rPr>
                 <w:rStyle w:val="Hyperlink"/>
                 <w:noProof/>
               </w:rPr>
-              <w:t>Appendix – Using the DevExpress Excel Spreadsheet Library</w:t>
+              <w:t>Appendix – Using the EPPlus Excel Spreadsheet</w:t>
             </w:r>
             <w:r>
               <w:rPr>
@@ -530,7 +613,7 @@
                 <w:noProof/>
                 <w:webHidden/>
               </w:rPr>
-              <w:instrText xml:space="preserve"> PAGEREF _Toc19799884 \h </w:instrText>
+              <w:instrText xml:space="preserve"> PAGEREF _Toc56664045 \h </w:instrText>
             </w:r>
             <w:r>
               <w:rPr>
@@ -550,7 +633,7 @@
                 <w:noProof/>
                 <w:webHidden/>
               </w:rPr>
-              <w:t>9</w:t>
+              <w:t>8</w:t>
             </w:r>
             <w:r>
               <w:rPr>
@@ -572,13 +655,13 @@
               <w:noProof/>
             </w:rPr>
           </w:pPr>
-          <w:hyperlink w:anchor="_Toc19799885" w:history="1">
+          <w:hyperlink w:anchor="_Toc56664046" w:history="1">
             <w:r>
               <w:rPr>
                 <w:rStyle w:val="Hyperlink"/>
                 <w:noProof/>
               </w:rPr>
-              <w:t>Objects</w:t>
+              <w:t>Components</w:t>
             </w:r>
             <w:r>
               <w:rPr>
@@ -599,7 +682,7 @@
                 <w:noProof/>
                 <w:webHidden/>
               </w:rPr>
-              <w:instrText xml:space="preserve"> PAGEREF _Toc19799885 \h </w:instrText>
+              <w:instrText xml:space="preserve"> PAGEREF _Toc56664046 \h </w:instrText>
             </w:r>
             <w:r>
               <w:rPr>
@@ -619,7 +702,7 @@
                 <w:noProof/>
                 <w:webHidden/>
               </w:rPr>
-              <w:t>9</w:t>
+              <w:t>8</w:t>
             </w:r>
             <w:r>
               <w:rPr>
@@ -641,7 +724,7 @@
               <w:noProof/>
             </w:rPr>
           </w:pPr>
-          <w:hyperlink w:anchor="_Toc19799886" w:history="1">
+          <w:hyperlink w:anchor="_Toc56664047" w:history="1">
             <w:r>
               <w:rPr>
                 <w:rStyle w:val="Hyperlink"/>
@@ -668,7 +751,7 @@
                 <w:noProof/>
                 <w:webHidden/>
               </w:rPr>
-              <w:instrText xml:space="preserve"> PAGEREF _Toc19799886 \h </w:instrText>
+              <w:instrText xml:space="preserve"> PAGEREF _Toc56664047 \h </w:instrText>
             </w:r>
             <w:r>
               <w:rPr>
@@ -688,214 +771,7 @@
                 <w:noProof/>
                 <w:webHidden/>
               </w:rPr>
-              <w:t>10</w:t>
-            </w:r>
-            <w:r>
-              <w:rPr>
-                <w:noProof/>
-                <w:webHidden/>
-              </w:rPr>
-              <w:fldChar w:fldCharType="end"/>
-            </w:r>
-          </w:hyperlink>
-        </w:p>
-        <w:p>
-          <w:pPr>
-            <w:pStyle w:val="TOC1"/>
-            <w:tabs>
-              <w:tab w:val="right" w:leader="dot" w:pos="9350"/>
-            </w:tabs>
-            <w:rPr>
-              <w:rFonts w:eastAsiaTheme="minorEastAsia"/>
-              <w:noProof/>
-            </w:rPr>
-          </w:pPr>
-          <w:hyperlink w:anchor="_Toc19799887" w:history="1">
-            <w:r>
-              <w:rPr>
-                <w:rStyle w:val="Hyperlink"/>
-                <w:noProof/>
-              </w:rPr>
-              <w:t>Appendix – Using the EPPlus Excel Spreadsheet</w:t>
-            </w:r>
-            <w:r>
-              <w:rPr>
-                <w:noProof/>
-                <w:webHidden/>
-              </w:rPr>
-              <w:tab/>
-            </w:r>
-            <w:r>
-              <w:rPr>
-                <w:noProof/>
-                <w:webHidden/>
-              </w:rPr>
-              <w:fldChar w:fldCharType="begin"/>
-            </w:r>
-            <w:r>
-              <w:rPr>
-                <w:noProof/>
-                <w:webHidden/>
-              </w:rPr>
-              <w:instrText xml:space="preserve"> PAGEREF _Toc19799887 \h </w:instrText>
-            </w:r>
-            <w:r>
-              <w:rPr>
-                <w:noProof/>
-                <w:webHidden/>
-              </w:rPr>
-            </w:r>
-            <w:r>
-              <w:rPr>
-                <w:noProof/>
-                <w:webHidden/>
-              </w:rPr>
-              <w:fldChar w:fldCharType="separate"/>
-            </w:r>
-            <w:r>
-              <w:rPr>
-                <w:noProof/>
-                <w:webHidden/>
-              </w:rPr>
-              <w:t>11</w:t>
-            </w:r>
-            <w:r>
-              <w:rPr>
-                <w:noProof/>
-                <w:webHidden/>
-              </w:rPr>
-              <w:fldChar w:fldCharType="end"/>
-            </w:r>
-          </w:hyperlink>
-        </w:p>
-        <w:p>
-          <w:pPr>
-            <w:pStyle w:val="TOC2"/>
-            <w:tabs>
-              <w:tab w:val="right" w:leader="dot" w:pos="9350"/>
-            </w:tabs>
-            <w:rPr>
-              <w:rFonts w:eastAsiaTheme="minorEastAsia"/>
-              <w:noProof/>
-            </w:rPr>
-          </w:pPr>
-          <w:hyperlink w:anchor="_Toc19799888" w:history="1">
-            <w:r>
-              <w:rPr>
-                <w:rStyle w:val="Hyperlink"/>
-                <w:noProof/>
-              </w:rPr>
-              <w:t>Components</w:t>
-            </w:r>
-            <w:r>
-              <w:rPr>
-                <w:noProof/>
-                <w:webHidden/>
-              </w:rPr>
-              <w:tab/>
-            </w:r>
-            <w:r>
-              <w:rPr>
-                <w:noProof/>
-                <w:webHidden/>
-              </w:rPr>
-              <w:fldChar w:fldCharType="begin"/>
-            </w:r>
-            <w:r>
-              <w:rPr>
-                <w:noProof/>
-                <w:webHidden/>
-              </w:rPr>
-              <w:instrText xml:space="preserve"> PAGEREF _Toc19799888 \h </w:instrText>
-            </w:r>
-            <w:r>
-              <w:rPr>
-                <w:noProof/>
-                <w:webHidden/>
-              </w:rPr>
-            </w:r>
-            <w:r>
-              <w:rPr>
-                <w:noProof/>
-                <w:webHidden/>
-              </w:rPr>
-              <w:fldChar w:fldCharType="separate"/>
-            </w:r>
-            <w:r>
-              <w:rPr>
-                <w:noProof/>
-                <w:webHidden/>
-              </w:rPr>
-              <w:t>11</w:t>
-            </w:r>
-            <w:r>
-              <w:rPr>
-                <w:noProof/>
-                <w:webHidden/>
-              </w:rPr>
-              <w:fldChar w:fldCharType="end"/>
-            </w:r>
-          </w:hyperlink>
-        </w:p>
-        <w:p>
-          <w:pPr>
-            <w:pStyle w:val="TOC2"/>
-            <w:tabs>
-              <w:tab w:val="right" w:leader="dot" w:pos="9350"/>
-            </w:tabs>
-            <w:rPr>
-              <w:rFonts w:eastAsiaTheme="minorEastAsia"/>
-              <w:noProof/>
-            </w:rPr>
-          </w:pPr>
-          <w:hyperlink w:anchor="_Toc19799889" w:history="1">
-            <w:r>
-              <w:rPr>
-                <w:rStyle w:val="Hyperlink"/>
-                <w:noProof/>
-              </w:rPr>
-              <w:t>Cell Referencing</w:t>
-            </w:r>
-            <w:r>
-              <w:rPr>
-                <w:noProof/>
-                <w:webHidden/>
-              </w:rPr>
-              <w:tab/>
-            </w:r>
-            <w:r>
-              <w:rPr>
-                <w:noProof/>
-                <w:webHidden/>
-              </w:rPr>
-              <w:fldChar w:fldCharType="begin"/>
-            </w:r>
-            <w:r>
-              <w:rPr>
-                <w:noProof/>
-                <w:webHidden/>
-              </w:rPr>
-              <w:instrText xml:space="preserve"> PAGEREF _Toc19799889 \h </w:instrText>
-            </w:r>
-            <w:r>
-              <w:rPr>
-                <w:noProof/>
-                <w:webHidden/>
-              </w:rPr>
-            </w:r>
-            <w:r>
-              <w:rPr>
-                <w:noProof/>
-                <w:webHidden/>
-              </w:rPr>
-              <w:fldChar w:fldCharType="separate"/>
-            </w:r>
-            <w:r>
-              <w:rPr>
-                <w:noProof/>
-                <w:webHidden/>
-              </w:rPr>
-              <w:t>11</w:t>
+              <w:t>8</w:t>
             </w:r>
             <w:r>
               <w:rPr>
@@ -928,7 +804,7 @@
       <w:pPr>
         <w:pStyle w:val="Heading1"/>
       </w:pPr>
-      <w:bookmarkStart w:id="1" w:name="_Toc19799879"/>
+      <w:bookmarkStart w:id="1" w:name="_Toc56664039"/>
       <w:r>
         <w:t>Overview</w:t>
       </w:r>
@@ -940,188 +816,173 @@
         <w:t>This API Note describes</w:t>
       </w:r>
       <w:r>
-        <w:t xml:space="preserve"> how </w:t>
-      </w:r>
-      <w:r>
-        <w:t>a Grid DataProvider, and specifically a</w:t>
-      </w:r>
-      <w:r>
-        <w:t>n</w:t>
-      </w:r>
-      <w:r>
-        <w:t xml:space="preserve"> Excel Grid DataProvider.is constructed. Note: This describes the Classic version of the DataProvider, and the version of that uses the Open Source Excel EPPlus Excel library (the version used by Simio internally may use a different version).</w:t>
-      </w:r>
-    </w:p>
-    <w:p>
-      <w:r>
-        <w:t xml:space="preserve">A Simio GridDataProvider </w:t>
-      </w:r>
-      <w:r>
-        <w:t xml:space="preserve">that uses files </w:t>
-      </w:r>
-      <w:r>
-        <w:t>implements the Interface</w:t>
-      </w:r>
-      <w:r>
-        <w:t>s</w:t>
-      </w:r>
-      <w:r>
-        <w:t>:</w:t>
+        <w:t xml:space="preserve"> </w:t>
+      </w:r>
+      <w:r>
+        <w:t>an implementation of a Read and Write step for Excel spreadsheets, and specifically using the Open-Source EPPlus package.</w:t>
+      </w:r>
+    </w:p>
+    <w:p>
+      <w:r>
+        <w:t>These steps are User Extensions, and therefore can be modified to suit your needs.</w:t>
+      </w:r>
+    </w:p>
+    <w:p>
+      <w:r>
+        <w:t>The entire implementation can be found at GitHub/</w:t>
+      </w:r>
+      <w:proofErr w:type="spellStart"/>
+      <w:r>
+        <w:t>SImioLLC</w:t>
+      </w:r>
+      <w:proofErr w:type="spellEnd"/>
+      <w:r>
+        <w:t>/</w:t>
+      </w:r>
+      <w:proofErr w:type="spellStart"/>
+      <w:r>
+        <w:t>ExcelReadWriteEPPlus</w:t>
+      </w:r>
+      <w:proofErr w:type="spellEnd"/>
+      <w:r>
+        <w:t>, which includes this documentation, all source, example data and sample models.</w:t>
+      </w:r>
+    </w:p>
+    <w:p/>
+    <w:p>
+      <w:pPr>
+        <w:pStyle w:val="Heading1"/>
+      </w:pPr>
+      <w:bookmarkStart w:id="2" w:name="_Toc56664040"/>
+      <w:r>
+        <w:t>Quick Start</w:t>
+      </w:r>
+      <w:bookmarkEnd w:id="2"/>
+    </w:p>
+    <w:p/>
+    <w:p>
+      <w:r>
+        <w:t>To demonstrate the use of these steps you can perform the following steps:</w:t>
+      </w:r>
+    </w:p>
+    <w:p>
+      <w:r>
+        <w:t>It is assumed that you have downloaded the GitHub repository to your computer.</w:t>
       </w:r>
     </w:p>
     <w:p>
       <w:pPr>
         <w:numPr>
           <w:ilvl w:val="0"/>
-          <w:numId w:val="8"/>
+          <w:numId w:val="18"/>
         </w:numPr>
       </w:pPr>
       <w:r>
-        <w:t>IGridDataProvider</w:t>
+        <w:t xml:space="preserve">Create a folder c:/test to hold the example files. The included sample Simio project expects to </w:t>
+      </w:r>
+      <w:r>
+        <w:t>find this folder.</w:t>
       </w:r>
     </w:p>
     <w:p>
       <w:pPr>
         <w:numPr>
           <w:ilvl w:val="0"/>
-          <w:numId w:val="8"/>
+          <w:numId w:val="18"/>
         </w:numPr>
       </w:pPr>
       <w:r>
-        <w:t>IGridDataProviderWithFiles</w:t>
-      </w:r>
-    </w:p>
-    <w:p>
-      <w:r>
-        <w:t>The IGridDataProvider requires properties of Name, Description, Icon, and UniqueID, plus methods GetDataSettings(), GetDataSummary, and OpenData.</w:t>
-      </w:r>
-    </w:p>
-    <w:p>
-      <w:r>
-        <w:t>The IGridDataProviderWithFiles requires a single method of GetFileNamesIfAny() that takes a single parameter of “dataSettings”, which is a byte array</w:t>
-      </w:r>
-      <w:r>
-        <w:t>, and returns a string array.</w:t>
-      </w:r>
-    </w:p>
-    <w:p>
-      <w:r>
-        <w:t>This provider assumes a data location from an Excel file that is one of the following</w:t>
-      </w:r>
-      <w:r>
-        <w:t xml:space="preserve"> types</w:t>
-      </w:r>
-      <w:r>
-        <w:t>:</w:t>
+        <w:t>Copy the Excel files found under the Data folder to this location.</w:t>
       </w:r>
     </w:p>
     <w:p>
       <w:pPr>
         <w:numPr>
           <w:ilvl w:val="0"/>
-          <w:numId w:val="12"/>
+          <w:numId w:val="18"/>
         </w:numPr>
       </w:pPr>
       <w:r>
-        <w:t>Worksheet (a page within Excel)</w:t>
-      </w:r>
-      <w:r>
-        <w:t>, e.g. “Sheet1”</w:t>
-      </w:r>
-    </w:p>
-    <w:p>
-      <w:pPr>
-        <w:numPr>
-          <w:ilvl w:val="0"/>
-          <w:numId w:val="12"/>
-        </w:numPr>
-      </w:pPr>
-      <w:r>
-        <w:t>A specified</w:t>
-      </w:r>
-      <w:r>
-        <w:t xml:space="preserve"> Range (a ‘rectangular’ row/column section with the file</w:t>
-      </w:r>
-    </w:p>
-    <w:p>
-      <w:pPr>
-        <w:numPr>
-          <w:ilvl w:val="0"/>
-          <w:numId w:val="12"/>
-        </w:numPr>
-      </w:pPr>
-      <w:r>
-        <w:t>An Excel “Named Range”.</w:t>
-      </w:r>
-    </w:p>
-    <w:p>
-      <w:r>
-        <w:t xml:space="preserve">You specify which type </w:t>
-      </w:r>
-      <w:r>
-        <w:t>using</w:t>
-      </w:r>
-      <w:r>
-        <w:t xml:space="preserve"> the popup form which the Extension displays.</w:t>
-      </w:r>
-    </w:p>
-    <w:p>
-      <w:r>
-        <w:t>The program defines a class ExcelGridDataRecords, which implements IGridDataRecords and thereby enumerates over a collection of ExcelGridDataRecord.</w:t>
-      </w:r>
-    </w:p>
-    <w:p>
-      <w:r>
-        <w:t xml:space="preserve">The constructor of ExcelGridDataRecords does the opening of the Excel file (using the parameter settings) </w:t>
-      </w:r>
-      <w:r>
-        <w:t>putting the file contents (package) into memory (and into a local memory cache to prevent unnecessary file I/O).</w:t>
-      </w:r>
-    </w:p>
-    <w:p>
-      <w:r>
-        <w:br w:type="page"/>
-      </w:r>
-    </w:p>
-    <w:p/>
-    <w:p>
-      <w:pPr>
-        <w:pStyle w:val="Heading1"/>
-      </w:pPr>
-      <w:bookmarkStart w:id="2" w:name="_Toc19799880"/>
-      <w:r>
-        <w:t>Using the Data Provider</w:t>
-      </w:r>
-      <w:bookmarkEnd w:id="2"/>
-    </w:p>
-    <w:p>
-      <w:r>
-        <w:t>This section describes an example of using this Data Provider.</w:t>
-      </w:r>
-    </w:p>
-    <w:p>
-      <w:r>
-        <w:t>Once Simio launches, open the data file</w:t>
-      </w:r>
-      <w:r>
-        <w:t xml:space="preserve"> which is located under the Data folder.</w:t>
-      </w:r>
-    </w:p>
-    <w:p>
-      <w:r>
-        <w:t>C:\(test)\ExcelReadWrite</w:t>
-      </w:r>
-    </w:p>
-    <w:p>
-      <w:r>
-        <w:rPr>
-          <w:noProof/>
-        </w:rPr>
+        <w:t xml:space="preserve">Put the DLLs found under the Executables folder to your Documents &gt; </w:t>
+      </w:r>
+      <w:proofErr w:type="spellStart"/>
+      <w:r>
+        <w:t>SimioUserExtensions</w:t>
+      </w:r>
+      <w:proofErr w:type="spellEnd"/>
+      <w:r>
+        <w:t xml:space="preserve"> folder. </w:t>
+      </w:r>
+    </w:p>
+    <w:p>
+      <w:r>
+        <w:t>Now we are ready. When you open the Simio project “</w:t>
+      </w:r>
+      <w:proofErr w:type="spellStart"/>
+      <w:r>
+        <w:t>ModelExcelTest.spfx</w:t>
+      </w:r>
+      <w:proofErr w:type="spellEnd"/>
+      <w:r>
+        <w:t xml:space="preserve">” and navigate to Process &gt; Processes you should see the </w:t>
+      </w:r>
+      <w:proofErr w:type="spellStart"/>
+      <w:r>
+        <w:t>ExcelWriteEPPLus</w:t>
+      </w:r>
+      <w:proofErr w:type="spellEnd"/>
+      <w:r>
+        <w:t xml:space="preserve"> and </w:t>
+      </w:r>
+      <w:proofErr w:type="spellStart"/>
+      <w:r>
+        <w:t>ExcelReadEPPLus</w:t>
+      </w:r>
+      <w:proofErr w:type="spellEnd"/>
+      <w:r>
+        <w:t xml:space="preserve"> steps.</w:t>
+      </w:r>
+      <w:r>
+        <w:t xml:space="preserve"> Select </w:t>
+      </w:r>
+      <w:r>
+        <w:t xml:space="preserve">the Write step </w:t>
+      </w:r>
+      <w:proofErr w:type="gramStart"/>
+      <w:r>
+        <w:t xml:space="preserve">to </w:t>
+      </w:r>
+      <w:r>
+        <w:t xml:space="preserve"> display</w:t>
+      </w:r>
+      <w:proofErr w:type="gramEnd"/>
+      <w:r>
+        <w:t xml:space="preserve"> </w:t>
+      </w:r>
+      <w:r>
+        <w:t>its</w:t>
+      </w:r>
+      <w:r>
+        <w:t xml:space="preserve"> properties, and there should be a defined ExcelConnectEPPlus</w:t>
+      </w:r>
+      <w:r>
+        <w:t>1</w:t>
+      </w:r>
+      <w:r>
+        <w:t xml:space="preserve"> </w:t>
+      </w:r>
+      <w:r>
+        <w:t>element that references the ExcelWriteStepTest.xlsx file. Similarly, the Read step should have ExcelConnectEPPlus2 referencing ExcelReadStepTest.xlsx.</w:t>
+      </w:r>
+    </w:p>
+    <w:p>
+      <w:r>
+        <w:lastRenderedPageBreak/>
         <w:drawing>
-          <wp:inline distT="0" distB="0" distL="0" distR="0" wp14:anchorId="3D52E124" wp14:editId="2F93F5B3">
-            <wp:extent cx="2613887" cy="2149026"/>
-            <wp:effectExtent l="0" t="0" r="0" b="3810"/>
-            <wp:docPr id="19" name="Picture 19" descr="A screenshot of a cell phone&#10;&#10;Description automatically generated"/>
+          <wp:inline distT="0" distB="0" distL="0" distR="0" wp14:anchorId="7F69892D" wp14:editId="5FE8C03B">
+            <wp:extent cx="5943600" cy="3753485"/>
+            <wp:effectExtent l="0" t="0" r="0" b="0"/>
+            <wp:docPr id="3" name="Picture 3" descr="Graphical user interface, application&#10;&#10;Description automatically generated"/>
             <wp:cNvGraphicFramePr>
               <a:graphicFrameLocks xmlns:a="http://schemas.openxmlformats.org/drawingml/2006/main" noChangeAspect="1"/>
             </wp:cNvGraphicFramePr>
@@ -1129,7 +990,7 @@
               <a:graphicData uri="http://schemas.openxmlformats.org/drawingml/2006/picture">
                 <pic:pic xmlns:pic="http://schemas.openxmlformats.org/drawingml/2006/picture">
                   <pic:nvPicPr>
-                    <pic:cNvPr id="1" name=""/>
+                    <pic:cNvPr id="3" name="Picture 3" descr="Graphical user interface, application&#10;&#10;Description automatically generated"/>
                     <pic:cNvPicPr/>
                   </pic:nvPicPr>
                   <pic:blipFill>
@@ -1141,7 +1002,7 @@
                   <pic:spPr>
                     <a:xfrm>
                       <a:off x="0" y="0"/>
-                      <a:ext cx="2613887" cy="2149026"/>
+                      <a:ext cx="5943600" cy="3753485"/>
                     </a:xfrm>
                     <a:prstGeom prst="rect">
                       <a:avLst/>
@@ -1156,14 +1017,16 @@
     </w:p>
     <w:p>
       <w:r>
-        <w:rPr>
-          <w:noProof/>
-        </w:rPr>
+        <w:t>The Write step has “Item” defined, which is a Simio repeating group with 4 entries:</w:t>
+      </w:r>
+    </w:p>
+    <w:p>
+      <w:r>
         <w:drawing>
-          <wp:inline distT="0" distB="0" distL="0" distR="0" wp14:anchorId="5A3F1100" wp14:editId="407C0B43">
-            <wp:extent cx="2629128" cy="1585097"/>
-            <wp:effectExtent l="0" t="0" r="0" b="0"/>
-            <wp:docPr id="20" name="Picture 20" descr="A screenshot of a cell phone&#10;&#10;Description automatically generated"/>
+          <wp:inline distT="0" distB="0" distL="0" distR="0" wp14:anchorId="11B5F8FE" wp14:editId="271EE85C">
+            <wp:extent cx="5943600" cy="3521710"/>
+            <wp:effectExtent l="0" t="0" r="0" b="2540"/>
+            <wp:docPr id="4" name="Picture 4" descr="Graphical user interface, application&#10;&#10;Description automatically generated"/>
             <wp:cNvGraphicFramePr>
               <a:graphicFrameLocks xmlns:a="http://schemas.openxmlformats.org/drawingml/2006/main" noChangeAspect="1"/>
             </wp:cNvGraphicFramePr>
@@ -1171,7 +1034,7 @@
               <a:graphicData uri="http://schemas.openxmlformats.org/drawingml/2006/picture">
                 <pic:pic xmlns:pic="http://schemas.openxmlformats.org/drawingml/2006/picture">
                   <pic:nvPicPr>
-                    <pic:cNvPr id="1" name=""/>
+                    <pic:cNvPr id="4" name="Picture 4" descr="Graphical user interface, application&#10;&#10;Description automatically generated"/>
                     <pic:cNvPicPr/>
                   </pic:nvPicPr>
                   <pic:blipFill>
@@ -1183,7 +1046,7 @@
                   <pic:spPr>
                     <a:xfrm>
                       <a:off x="0" y="0"/>
-                      <a:ext cx="2629128" cy="1585097"/>
+                      <a:ext cx="5943600" cy="3521710"/>
                     </a:xfrm>
                     <a:prstGeom prst="rect">
                       <a:avLst/>
@@ -1196,75 +1059,158 @@
         </w:drawing>
       </w:r>
     </w:p>
+    <w:p>
+      <w:r>
+        <w:lastRenderedPageBreak/>
+        <w:t>Also notice that its row is defined according to its Entity.ID.</w:t>
+      </w:r>
+    </w:p>
+    <w:p>
+      <w:r>
+        <w:t>Each time an Entity executes this step, it is going to write an Excel row to the location specified by its ExcelConnectEPPlus1 connection, and that row will have these 4 pieces of data.</w:t>
+      </w:r>
+    </w:p>
     <w:p/>
     <w:p>
       <w:r>
-        <w:t>Navigate to the Data tab, and then to the Content.</w:t>
-      </w:r>
-    </w:p>
-    <w:p>
-      <w:r>
-        <w:t xml:space="preserve">Press Create Binding. This will load the DataProvider. </w:t>
-      </w:r>
-      <w:r>
-        <w:t>The ExcelGridDataSettings FileName property getter is invoked to return the FileName and invoke the dialog form.</w:t>
-      </w:r>
-    </w:p>
-    <w:p>
-      <w:r>
-        <w:t>When the file is selected, the OpenData method returns the IGridDataRecords.</w:t>
-      </w:r>
-    </w:p>
-    <w:p>
-      <w:r>
+        <w:t>After the run completes the results are written to the Excel file (Note: it will fail if you have the Excel file opened in Excel).</w:t>
+      </w:r>
+    </w:p>
+    <w:p/>
+    <w:p/>
+    <w:p/>
+    <w:p/>
+    <w:p>
+      <w:r>
+        <w:br w:type="page"/>
+      </w:r>
+    </w:p>
+    <w:p/>
+    <w:p>
+      <w:pPr>
+        <w:pStyle w:val="Heading1"/>
+      </w:pPr>
+      <w:bookmarkStart w:id="3" w:name="_Toc56664041"/>
+      <w:r>
+        <w:t xml:space="preserve">Running the </w:t>
+      </w:r>
+      <w:r>
+        <w:t>Code</w:t>
+      </w:r>
+      <w:bookmarkEnd w:id="3"/>
+    </w:p>
+    <w:p/>
+    <w:p>
+      <w:r>
+        <w:t>(Not complete yet)</w:t>
+      </w:r>
+      <w:r>
+        <w:br w:type="page"/>
+      </w:r>
+    </w:p>
+    <w:p/>
+    <w:p>
+      <w:pPr>
+        <w:pStyle w:val="Heading1"/>
+      </w:pPr>
+      <w:bookmarkStart w:id="4" w:name="_Toc56664042"/>
+      <w:r>
+        <w:t>Appendix – Using the DevExpress Excel Spreadsheet Library</w:t>
+      </w:r>
+      <w:bookmarkEnd w:id="4"/>
+    </w:p>
+    <w:p/>
+    <w:p>
+      <w:r>
+        <w:t xml:space="preserve">If you have the </w:t>
+      </w:r>
+      <w:r>
+        <w:t xml:space="preserve">(paid) </w:t>
+      </w:r>
+      <w:r>
+        <w:t>license for it, the Spreadsheet library provided by DevExpress can also be used as an Excel interface. Here are its main characteristics.</w:t>
+      </w:r>
+    </w:p>
+    <w:p>
+      <w:r>
+        <w:t xml:space="preserve">See Also: </w:t>
+      </w:r>
+      <w:hyperlink r:id="rId10" w:history="1">
+        <w:r>
+          <w:rPr>
+            <w:rStyle w:val="Hyperlink"/>
+          </w:rPr>
+          <w:t>https://documentation.devexpress.com/OfficeFileAPI/DevExpress.Spreadsheet.Worksheet.Cells.property</w:t>
+        </w:r>
+      </w:hyperlink>
+    </w:p>
+    <w:p/>
+    <w:p>
+      <w:pPr>
+        <w:pStyle w:val="Heading2"/>
+      </w:pPr>
+      <w:bookmarkStart w:id="5" w:name="_Toc56664043"/>
+      <w:r>
+        <w:t>Objects</w:t>
+      </w:r>
+      <w:bookmarkEnd w:id="5"/>
+    </w:p>
+    <w:p/>
+    <w:p>
+      <w:r>
+        <w:t>The objects are:</w:t>
+      </w:r>
+    </w:p>
+    <w:p>
+      <w:r>
+        <w:t>Workbook – The spreadsheet document</w:t>
+      </w:r>
+    </w:p>
+    <w:p>
+      <w:r>
+        <w:t>Worksheet – Pages within the Workbook</w:t>
+      </w:r>
+    </w:p>
+    <w:p>
+      <w:r>
+        <w:t>Cells and Cell Ranges</w:t>
+      </w:r>
+    </w:p>
+    <w:p>
+      <w:r>
+        <w:t>Rows and Columns: 1,048,576 rows and 16,384 columns.</w:t>
+      </w:r>
+    </w:p>
+    <w:p/>
+    <w:p/>
+    <w:p>
+      <w:pPr>
         <w:rPr>
-          <w:noProof/>
+          <w:rFonts w:asciiTheme="majorHAnsi" w:eastAsiaTheme="majorEastAsia" w:hAnsiTheme="majorHAnsi" w:cstheme="majorBidi"/>
+          <w:color w:val="2F5496" w:themeColor="accent1" w:themeShade="BF"/>
+          <w:sz w:val="26"/>
+          <w:szCs w:val="26"/>
         </w:rPr>
+      </w:pPr>
+      <w:r>
+        <w:br w:type="page"/>
+      </w:r>
+    </w:p>
+    <w:p>
+      <w:pPr>
+        <w:pStyle w:val="Heading2"/>
+      </w:pPr>
+      <w:bookmarkStart w:id="6" w:name="_Toc56664044"/>
+      <w:r>
         <w:lastRenderedPageBreak/>
-        <w:drawing>
-          <wp:inline distT="0" distB="0" distL="0" distR="0" wp14:anchorId="30951A9D" wp14:editId="632AD233">
-            <wp:extent cx="3375953" cy="2446232"/>
-            <wp:effectExtent l="0" t="0" r="0" b="0"/>
-            <wp:docPr id="7" name="Picture 7" descr="A close up of text on a white background&#10;&#10;Description automatically generated"/>
-            <wp:cNvGraphicFramePr>
-              <a:graphicFrameLocks xmlns:a="http://schemas.openxmlformats.org/drawingml/2006/main" noChangeAspect="1"/>
-            </wp:cNvGraphicFramePr>
-            <a:graphic xmlns:a="http://schemas.openxmlformats.org/drawingml/2006/main">
-              <a:graphicData uri="http://schemas.openxmlformats.org/drawingml/2006/picture">
-                <pic:pic xmlns:pic="http://schemas.openxmlformats.org/drawingml/2006/picture">
-                  <pic:nvPicPr>
-                    <pic:cNvPr id="1" name=""/>
-                    <pic:cNvPicPr/>
-                  </pic:nvPicPr>
-                  <pic:blipFill>
-                    <a:blip r:embed="rId10"/>
-                    <a:stretch>
-                      <a:fillRect/>
-                    </a:stretch>
-                  </pic:blipFill>
-                  <pic:spPr>
-                    <a:xfrm>
-                      <a:off x="0" y="0"/>
-                      <a:ext cx="3375953" cy="2446232"/>
-                    </a:xfrm>
-                    <a:prstGeom prst="rect">
-                      <a:avLst/>
-                    </a:prstGeom>
-                  </pic:spPr>
-                </pic:pic>
-              </a:graphicData>
-            </a:graphic>
-          </wp:inline>
-        </w:drawing>
-      </w:r>
+        <w:t>Cell Referencing</w:t>
+      </w:r>
+      <w:bookmarkEnd w:id="6"/>
     </w:p>
     <w:p/>
     <w:p>
       <w:r>
-        <w:t>Once the file is found, OpenData</w:t>
-      </w:r>
-      <w:r>
-        <w:t xml:space="preserve"> returns the records using theSettings and openContext:</w:t>
+        <w:t>DevExpress has a variety of ways to reference cells.</w:t>
       </w:r>
     </w:p>
     <w:p>
@@ -1273,10 +1219,10 @@
           <w:noProof/>
         </w:rPr>
         <w:drawing>
-          <wp:inline distT="0" distB="0" distL="0" distR="0" wp14:anchorId="5474D73E" wp14:editId="6BA651D5">
-            <wp:extent cx="5943600" cy="1089660"/>
+          <wp:inline distT="0" distB="0" distL="0" distR="0" wp14:anchorId="2E70F908" wp14:editId="3F0E73BC">
+            <wp:extent cx="3162574" cy="1988992"/>
             <wp:effectExtent l="0" t="0" r="0" b="0"/>
-            <wp:docPr id="23" name="Picture 23" descr="A screenshot of a social media post&#10;&#10;Description automatically generated"/>
+            <wp:docPr id="9" name="Picture 9"/>
             <wp:cNvGraphicFramePr>
               <a:graphicFrameLocks xmlns:a="http://schemas.openxmlformats.org/drawingml/2006/main" noChangeAspect="1"/>
             </wp:cNvGraphicFramePr>
@@ -1296,7 +1242,7 @@
                   <pic:spPr>
                     <a:xfrm>
                       <a:off x="0" y="0"/>
-                      <a:ext cx="5943600" cy="1089660"/>
+                      <a:ext cx="3162574" cy="1988992"/>
                     </a:xfrm>
                     <a:prstGeom prst="rect">
                       <a:avLst/>
@@ -1310,23 +1256,244 @@
       </w:r>
     </w:p>
     <w:p>
-      <w:r>
-        <w:t>GetDataSummary is called…</w:t>
+      <w:pPr>
+        <w:rPr>
+          <w:b/>
+          <w:bCs/>
+          <w:i/>
+          <w:iCs/>
+        </w:rPr>
+      </w:pPr>
+      <w:r>
+        <w:rPr>
+          <w:b/>
+          <w:bCs/>
+          <w:i/>
+          <w:iCs/>
+        </w:rPr>
+        <w:t>Note that array referencing is 0-based, so Column “A” is index 0, and the first row is index 0.</w:t>
+      </w:r>
+    </w:p>
+    <w:p>
+      <w:r>
+        <w:t>Cell referencing</w:t>
+      </w:r>
+      <w:r>
+        <w:t xml:space="preserve"> for</w:t>
+      </w:r>
+      <w:r>
+        <w:t xml:space="preserve"> Cell A1</w:t>
+      </w:r>
+    </w:p>
+    <w:p>
+      <w:pPr>
+        <w:numPr>
+          <w:ilvl w:val="0"/>
+          <w:numId w:val="11"/>
+        </w:numPr>
+        <w:spacing w:after="0"/>
+      </w:pPr>
+      <w:proofErr w:type="spellStart"/>
+      <w:r>
+        <w:t>Worksheet.cells</w:t>
+      </w:r>
+      <w:proofErr w:type="spellEnd"/>
+      <w:r>
+        <w:t>[“A1”]</w:t>
+      </w:r>
+      <w:r>
+        <w:tab/>
+        <w:t>// where the letter (“A”) is the column</w:t>
+      </w:r>
+    </w:p>
+    <w:p>
+      <w:pPr>
+        <w:numPr>
+          <w:ilvl w:val="0"/>
+          <w:numId w:val="11"/>
+        </w:numPr>
+        <w:spacing w:after="0"/>
+      </w:pPr>
+      <w:proofErr w:type="spellStart"/>
+      <w:r>
+        <w:t>Worksheet.cells</w:t>
+      </w:r>
+      <w:proofErr w:type="spellEnd"/>
+      <w:r>
+        <w:t>[0,0]</w:t>
+      </w:r>
+      <w:r>
+        <w:tab/>
+        <w:t>// This is in row, column format</w:t>
+      </w:r>
+    </w:p>
+    <w:p>
+      <w:pPr>
+        <w:numPr>
+          <w:ilvl w:val="0"/>
+          <w:numId w:val="11"/>
+        </w:numPr>
+        <w:spacing w:after="0"/>
+      </w:pPr>
+      <w:proofErr w:type="spellStart"/>
+      <w:proofErr w:type="gramStart"/>
+      <w:r>
+        <w:t>Worksheet.cells.Columns</w:t>
+      </w:r>
+      <w:proofErr w:type="spellEnd"/>
+      <w:proofErr w:type="gramEnd"/>
+      <w:r>
+        <w:t>[0],[“1”]</w:t>
       </w:r>
     </w:p>
     <w:p/>
+    <w:p>
+      <w:r>
+        <w:t>Cell referencing for Cell C2</w:t>
+      </w:r>
+      <w:r>
+        <w:t>. Column “C” is index 2, “2” is index 1</w:t>
+      </w:r>
+    </w:p>
+    <w:p>
+      <w:pPr>
+        <w:numPr>
+          <w:ilvl w:val="0"/>
+          <w:numId w:val="11"/>
+        </w:numPr>
+        <w:spacing w:after="0"/>
+      </w:pPr>
+      <w:proofErr w:type="spellStart"/>
+      <w:r>
+        <w:t>Worksheet.cells</w:t>
+      </w:r>
+      <w:proofErr w:type="spellEnd"/>
+      <w:r>
+        <w:t>[“C2”]</w:t>
+      </w:r>
+    </w:p>
+    <w:p>
+      <w:pPr>
+        <w:numPr>
+          <w:ilvl w:val="0"/>
+          <w:numId w:val="11"/>
+        </w:numPr>
+        <w:spacing w:after="0"/>
+      </w:pPr>
+      <w:proofErr w:type="spellStart"/>
+      <w:r>
+        <w:t>Worksheet.cells</w:t>
+      </w:r>
+      <w:proofErr w:type="spellEnd"/>
+      <w:r>
+        <w:t>[1,2]</w:t>
+      </w:r>
+      <w:r>
+        <w:t xml:space="preserve">   // Note that </w:t>
+      </w:r>
+      <w:r>
+        <w:t>row is first</w:t>
+      </w:r>
+    </w:p>
+    <w:p>
+      <w:pPr>
+        <w:numPr>
+          <w:ilvl w:val="0"/>
+          <w:numId w:val="11"/>
+        </w:numPr>
+        <w:spacing w:after="0"/>
+      </w:pPr>
+      <w:proofErr w:type="spellStart"/>
+      <w:proofErr w:type="gramStart"/>
+      <w:r>
+        <w:t>Worksheet.cells.Columns</w:t>
+      </w:r>
+      <w:proofErr w:type="spellEnd"/>
+      <w:proofErr w:type="gramEnd"/>
+      <w:r>
+        <w:t>[“C”],[1]</w:t>
+      </w:r>
+    </w:p>
+    <w:p>
+      <w:pPr>
+        <w:numPr>
+          <w:ilvl w:val="0"/>
+          <w:numId w:val="11"/>
+        </w:numPr>
+        <w:spacing w:after="0"/>
+      </w:pPr>
+      <w:proofErr w:type="spellStart"/>
+      <w:proofErr w:type="gramStart"/>
+      <w:r>
+        <w:t>Worksheet.cells.Rows</w:t>
+      </w:r>
+      <w:proofErr w:type="spellEnd"/>
+      <w:proofErr w:type="gramEnd"/>
+      <w:r>
+        <w:t>[1][“C”]</w:t>
+      </w:r>
+    </w:p>
     <w:p/>
+    <w:p>
+      <w:r>
+        <w:br w:type="page"/>
+      </w:r>
+    </w:p>
+    <w:p/>
+    <w:p>
+      <w:pPr>
+        <w:pStyle w:val="Heading1"/>
+      </w:pPr>
+      <w:bookmarkStart w:id="7" w:name="_Toc56664045"/>
+      <w:r>
+        <w:t>Appendix – Using the EPPlus Excel Spreadsheet</w:t>
+      </w:r>
+      <w:bookmarkEnd w:id="7"/>
+    </w:p>
+    <w:p/>
+    <w:p>
+      <w:r>
+        <w:t>The EPPlus Excel interface is a free Open Source API</w:t>
+      </w:r>
+      <w:r>
+        <w:t xml:space="preserve"> and can be retrieved as a NuGet package from within Visual Studio</w:t>
+      </w:r>
+      <w:r>
+        <w:t xml:space="preserve"> (VS &gt; Tools </w:t>
+      </w:r>
+      <w:proofErr w:type="gramStart"/>
+      <w:r>
+        <w:t xml:space="preserve">&gt; </w:t>
+      </w:r>
+      <w:r>
+        <w:t>.</w:t>
+      </w:r>
+      <w:r>
+        <w:t>NuGet</w:t>
+      </w:r>
+      <w:proofErr w:type="gramEnd"/>
+      <w:r>
+        <w:t xml:space="preserve"> Package Manager &gt;  Manage NuGet Packages for Solution). The package is easy to find with “EPPlus” (it is the one with over 12M downloads by Jan </w:t>
+      </w:r>
+      <w:proofErr w:type="spellStart"/>
+      <w:r>
+        <w:t>Kallman</w:t>
+      </w:r>
+      <w:proofErr w:type="spellEnd"/>
+      <w:r>
+        <w:t>).</w:t>
+      </w:r>
+    </w:p>
     <w:p>
       <w:r>
         <w:rPr>
           <w:noProof/>
         </w:rPr>
-        <w:lastRenderedPageBreak/>
         <w:drawing>
-          <wp:inline distT="0" distB="0" distL="0" distR="0" wp14:anchorId="307139AA" wp14:editId="24E58724">
-            <wp:extent cx="5943600" cy="2760345"/>
-            <wp:effectExtent l="0" t="0" r="0" b="1905"/>
-            <wp:docPr id="21" name="Picture 21"/>
+          <wp:inline distT="0" distB="0" distL="0" distR="0" wp14:anchorId="1B83DE74" wp14:editId="773DD74E">
+            <wp:extent cx="5943600" cy="2306320"/>
+            <wp:effectExtent l="0" t="0" r="0" b="0"/>
+            <wp:docPr id="2" name="Picture 2" descr="A screenshot of a cell phone&#10;&#10;Description automatically generated"/>
             <wp:cNvGraphicFramePr>
               <a:graphicFrameLocks xmlns:a="http://schemas.openxmlformats.org/drawingml/2006/main" noChangeAspect="1"/>
             </wp:cNvGraphicFramePr>
@@ -1346,690 +1513,6 @@
                   <pic:spPr>
                     <a:xfrm>
                       <a:off x="0" y="0"/>
-                      <a:ext cx="5943600" cy="2760345"/>
-                    </a:xfrm>
-                    <a:prstGeom prst="rect">
-                      <a:avLst/>
-                    </a:prstGeom>
-                  </pic:spPr>
-                </pic:pic>
-              </a:graphicData>
-            </a:graphic>
-          </wp:inline>
-        </w:drawing>
-      </w:r>
-    </w:p>
-    <w:p>
-      <w:r>
-        <w:t>Pressing continue results in:</w:t>
-      </w:r>
-    </w:p>
-    <w:p>
-      <w:r>
-        <w:rPr>
-          <w:noProof/>
-        </w:rPr>
-        <w:drawing>
-          <wp:inline distT="0" distB="0" distL="0" distR="0" wp14:anchorId="236FC017" wp14:editId="1128E6CF">
-            <wp:extent cx="5006774" cy="3779848"/>
-            <wp:effectExtent l="0" t="0" r="3810" b="0"/>
-            <wp:docPr id="24" name="Picture 24"/>
-            <wp:cNvGraphicFramePr>
-              <a:graphicFrameLocks xmlns:a="http://schemas.openxmlformats.org/drawingml/2006/main" noChangeAspect="1"/>
-            </wp:cNvGraphicFramePr>
-            <a:graphic xmlns:a="http://schemas.openxmlformats.org/drawingml/2006/main">
-              <a:graphicData uri="http://schemas.openxmlformats.org/drawingml/2006/picture">
-                <pic:pic xmlns:pic="http://schemas.openxmlformats.org/drawingml/2006/picture">
-                  <pic:nvPicPr>
-                    <pic:cNvPr id="1" name=""/>
-                    <pic:cNvPicPr/>
-                  </pic:nvPicPr>
-                  <pic:blipFill>
-                    <a:blip r:embed="rId13"/>
-                    <a:stretch>
-                      <a:fillRect/>
-                    </a:stretch>
-                  </pic:blipFill>
-                  <pic:spPr>
-                    <a:xfrm>
-                      <a:off x="0" y="0"/>
-                      <a:ext cx="5006774" cy="3779848"/>
-                    </a:xfrm>
-                    <a:prstGeom prst="rect">
-                      <a:avLst/>
-                    </a:prstGeom>
-                  </pic:spPr>
-                </pic:pic>
-              </a:graphicData>
-            </a:graphic>
-          </wp:inline>
-        </w:drawing>
-      </w:r>
-    </w:p>
-    <w:p/>
-    <w:p>
-      <w:r>
-        <w:t>Then press Import Table</w:t>
-      </w:r>
-    </w:p>
-    <w:p>
-      <w:r>
-        <w:lastRenderedPageBreak/>
-        <w:t>This put the code in the constructor for ExcelGridDataRecords. “Sheet1” is read in and its dimension is A1:B31. And lastRowIndex is 31 and lastColumnIndex is 2.</w:t>
-      </w:r>
-    </w:p>
-    <w:p>
-      <w:pPr>
-        <w:keepNext/>
-      </w:pPr>
-    </w:p>
-    <w:p>
-      <w:bookmarkStart w:id="3" w:name="_GoBack"/>
-      <w:bookmarkEnd w:id="3"/>
-      <w:r>
-        <w:t xml:space="preserve">This Note </w:t>
-      </w:r>
-      <w:r>
-        <w:t>describes some complex programming topics</w:t>
-      </w:r>
-      <w:r>
-        <w:t>. It</w:t>
-      </w:r>
-      <w:r>
-        <w:t xml:space="preserve"> assumes that the reader is familiar with C# and .NET technologies</w:t>
-      </w:r>
-      <w:r>
-        <w:t>, as well as concepts employed by Microsoft Excel.</w:t>
-      </w:r>
-    </w:p>
-    <w:p>
-      <w:pPr>
-        <w:rPr>
-          <w:rFonts w:asciiTheme="majorHAnsi" w:eastAsiaTheme="majorEastAsia" w:hAnsiTheme="majorHAnsi" w:cstheme="majorBidi"/>
-          <w:color w:val="2F5496" w:themeColor="accent1" w:themeShade="BF"/>
-          <w:sz w:val="32"/>
-          <w:szCs w:val="32"/>
-        </w:rPr>
-      </w:pPr>
-      <w:r>
-        <w:br w:type="page"/>
-      </w:r>
-    </w:p>
-    <w:p>
-      <w:pPr>
-        <w:pStyle w:val="Heading1"/>
-      </w:pPr>
-      <w:bookmarkStart w:id="4" w:name="_Toc19799881"/>
-      <w:r>
-        <w:lastRenderedPageBreak/>
-        <w:t xml:space="preserve">Running the </w:t>
-      </w:r>
-      <w:r>
-        <w:t xml:space="preserve">Test </w:t>
-      </w:r>
-      <w:r>
-        <w:t>Sample</w:t>
-      </w:r>
-      <w:bookmarkEnd w:id="4"/>
-    </w:p>
-    <w:p/>
-    <w:p>
-      <w:r>
-        <w:t xml:space="preserve">This sample </w:t>
-      </w:r>
-      <w:r>
-        <w:t>tests several of the use cases for the Excel DataProvider, including</w:t>
-      </w:r>
-    </w:p>
-    <w:p>
-      <w:pPr>
-        <w:numPr>
-          <w:ilvl w:val="0"/>
-          <w:numId w:val="14"/>
-        </w:numPr>
-      </w:pPr>
-      <w:r>
-        <w:t>Worksheet</w:t>
-      </w:r>
-    </w:p>
-    <w:p>
-      <w:pPr>
-        <w:numPr>
-          <w:ilvl w:val="0"/>
-          <w:numId w:val="14"/>
-        </w:numPr>
-      </w:pPr>
-      <w:r>
-        <w:t>Named</w:t>
-      </w:r>
-      <w:r>
-        <w:t xml:space="preserve"> Ranges</w:t>
-      </w:r>
-    </w:p>
-    <w:p>
-      <w:r>
-        <w:t xml:space="preserve">This sample </w:t>
-      </w:r>
-      <w:r>
-        <w:t xml:space="preserve">is run by placing the files in the correct location and then running the included Simio </w:t>
-      </w:r>
-      <w:r>
-        <w:t xml:space="preserve">test </w:t>
-      </w:r>
-      <w:r>
-        <w:t>model.</w:t>
-      </w:r>
-    </w:p>
-    <w:p>
-      <w:r>
-        <w:t>The test cases are:</w:t>
-      </w:r>
-    </w:p>
-    <w:p>
-      <w:pPr>
-        <w:pStyle w:val="ListParagraph"/>
-        <w:numPr>
-          <w:ilvl w:val="0"/>
-          <w:numId w:val="10"/>
-        </w:numPr>
-      </w:pPr>
-      <w:r>
-        <w:t>Data from Worksheet</w:t>
-      </w:r>
-      <w:r>
-        <w:t xml:space="preserve"> Range</w:t>
-      </w:r>
-    </w:p>
-    <w:p>
-      <w:pPr>
-        <w:pStyle w:val="ListParagraph"/>
-        <w:numPr>
-          <w:ilvl w:val="0"/>
-          <w:numId w:val="10"/>
-        </w:numPr>
-      </w:pPr>
-      <w:r>
-        <w:t>Data from Name</w:t>
-      </w:r>
-      <w:r>
-        <w:t>d</w:t>
-      </w:r>
-      <w:r>
-        <w:t xml:space="preserve"> R</w:t>
-      </w:r>
-      <w:r>
-        <w:t>ange</w:t>
-      </w:r>
-    </w:p>
-    <w:p>
-      <w:pPr>
-        <w:pStyle w:val="ListParagraph"/>
-        <w:numPr>
-          <w:ilvl w:val="0"/>
-          <w:numId w:val="10"/>
-        </w:numPr>
-      </w:pPr>
-      <w:r>
-        <w:t xml:space="preserve">Data from </w:t>
-      </w:r>
-      <w:r>
-        <w:t>Specific Range</w:t>
-      </w:r>
-    </w:p>
-    <w:p>
-      <w:pPr>
-        <w:pStyle w:val="ListParagraph"/>
-        <w:ind w:left="0"/>
-      </w:pPr>
-    </w:p>
-    <w:p>
-      <w:pPr>
-        <w:pStyle w:val="ListParagraph"/>
-        <w:ind w:left="0"/>
-      </w:pPr>
-      <w:r>
-        <w:t xml:space="preserve">And the data columns are types supported by the </w:t>
-      </w:r>
-      <w:r>
-        <w:t xml:space="preserve">Simio </w:t>
-      </w:r>
-      <w:r>
-        <w:t>provider, which are:</w:t>
-      </w:r>
-    </w:p>
-    <w:p>
-      <w:pPr>
-        <w:pStyle w:val="ListParagraph"/>
-        <w:ind w:left="0"/>
-      </w:pPr>
-      <w:r>
-        <w:rPr>
-          <w:noProof/>
-        </w:rPr>
-        <w:drawing>
-          <wp:inline distT="0" distB="0" distL="0" distR="0" wp14:anchorId="2630FC94" wp14:editId="405692C8">
-            <wp:extent cx="3444538" cy="2430991"/>
-            <wp:effectExtent l="0" t="0" r="3810" b="7620"/>
-            <wp:docPr id="17" name="Picture 17" descr="A screenshot of a cell phone&#10;&#10;Description automatically generated"/>
-            <wp:cNvGraphicFramePr>
-              <a:graphicFrameLocks xmlns:a="http://schemas.openxmlformats.org/drawingml/2006/main" noChangeAspect="1"/>
-            </wp:cNvGraphicFramePr>
-            <a:graphic xmlns:a="http://schemas.openxmlformats.org/drawingml/2006/main">
-              <a:graphicData uri="http://schemas.openxmlformats.org/drawingml/2006/picture">
-                <pic:pic xmlns:pic="http://schemas.openxmlformats.org/drawingml/2006/picture">
-                  <pic:nvPicPr>
-                    <pic:cNvPr id="1" name=""/>
-                    <pic:cNvPicPr/>
-                  </pic:nvPicPr>
-                  <pic:blipFill>
-                    <a:blip r:embed="rId14"/>
-                    <a:stretch>
-                      <a:fillRect/>
-                    </a:stretch>
-                  </pic:blipFill>
-                  <pic:spPr>
-                    <a:xfrm>
-                      <a:off x="0" y="0"/>
-                      <a:ext cx="3444538" cy="2430991"/>
-                    </a:xfrm>
-                    <a:prstGeom prst="rect">
-                      <a:avLst/>
-                    </a:prstGeom>
-                  </pic:spPr>
-                </pic:pic>
-              </a:graphicData>
-            </a:graphic>
-          </wp:inline>
-        </w:drawing>
-      </w:r>
-    </w:p>
-    <w:p>
-      <w:pPr>
-        <w:pStyle w:val="ListParagraph"/>
-        <w:ind w:left="0"/>
-      </w:pPr>
-    </w:p>
-    <w:p/>
-    <w:p/>
-    <w:p/>
-    <w:p>
-      <w:pPr>
-        <w:pStyle w:val="Heading2"/>
-      </w:pPr>
-      <w:bookmarkStart w:id="5" w:name="_Toc19799882"/>
-      <w:r>
-        <w:t>Run-Time Contents and Preparation</w:t>
-      </w:r>
-      <w:bookmarkEnd w:id="5"/>
-    </w:p>
-    <w:p/>
-    <w:p/>
-    <w:p/>
-    <w:p/>
-    <w:p>
-      <w:pPr>
-        <w:pStyle w:val="Heading2"/>
-      </w:pPr>
-      <w:bookmarkStart w:id="6" w:name="_Toc19799883"/>
-      <w:r>
-        <w:t>Source Contents</w:t>
-      </w:r>
-      <w:bookmarkEnd w:id="6"/>
-    </w:p>
-    <w:p/>
-    <w:p/>
-    <w:p/>
-    <w:p>
-      <w:r>
-        <w:br w:type="page"/>
-      </w:r>
-    </w:p>
-    <w:p/>
-    <w:p/>
-    <w:p>
-      <w:pPr>
-        <w:pStyle w:val="Heading1"/>
-      </w:pPr>
-      <w:bookmarkStart w:id="7" w:name="_Toc19799884"/>
-      <w:r>
-        <w:t>Appendix – Using the DevExpress Excel Spreadsheet Library</w:t>
-      </w:r>
-      <w:bookmarkEnd w:id="7"/>
-    </w:p>
-    <w:p/>
-    <w:p>
-      <w:r>
-        <w:t xml:space="preserve">If you have the </w:t>
-      </w:r>
-      <w:r>
-        <w:t xml:space="preserve">(paid) </w:t>
-      </w:r>
-      <w:r>
-        <w:t>license for it, the Spreadsheet library provided by DevExpress can also be used as an Excel interface. Here are its main characteristics.</w:t>
-      </w:r>
-    </w:p>
-    <w:p>
-      <w:r>
-        <w:t xml:space="preserve">See Also: </w:t>
-      </w:r>
-      <w:hyperlink r:id="rId15" w:history="1">
-        <w:r>
-          <w:rPr>
-            <w:rStyle w:val="Hyperlink"/>
-          </w:rPr>
-          <w:t>https://documentation.devexpress.com/OfficeFileAPI/DevExpress.Spreadsheet.Worksheet.Cells.property</w:t>
-        </w:r>
-      </w:hyperlink>
-    </w:p>
-    <w:p/>
-    <w:p>
-      <w:pPr>
-        <w:pStyle w:val="Heading2"/>
-      </w:pPr>
-      <w:bookmarkStart w:id="8" w:name="_Toc19799885"/>
-      <w:r>
-        <w:t>Objects</w:t>
-      </w:r>
-      <w:bookmarkEnd w:id="8"/>
-    </w:p>
-    <w:p/>
-    <w:p>
-      <w:r>
-        <w:t>The objects are:</w:t>
-      </w:r>
-    </w:p>
-    <w:p>
-      <w:r>
-        <w:t>Workbook – The spreadsheet document</w:t>
-      </w:r>
-    </w:p>
-    <w:p>
-      <w:r>
-        <w:t>Worksheet – Pages within the Workbook</w:t>
-      </w:r>
-    </w:p>
-    <w:p>
-      <w:r>
-        <w:t>Cells and Cell Ranges</w:t>
-      </w:r>
-    </w:p>
-    <w:p>
-      <w:r>
-        <w:t>Rows and Columns: 1,048,576 rows and 16,384 columns.</w:t>
-      </w:r>
-    </w:p>
-    <w:p/>
-    <w:p/>
-    <w:p>
-      <w:pPr>
-        <w:rPr>
-          <w:rFonts w:asciiTheme="majorHAnsi" w:eastAsiaTheme="majorEastAsia" w:hAnsiTheme="majorHAnsi" w:cstheme="majorBidi"/>
-          <w:color w:val="2F5496" w:themeColor="accent1" w:themeShade="BF"/>
-          <w:sz w:val="26"/>
-          <w:szCs w:val="26"/>
-        </w:rPr>
-      </w:pPr>
-      <w:r>
-        <w:br w:type="page"/>
-      </w:r>
-    </w:p>
-    <w:p>
-      <w:pPr>
-        <w:pStyle w:val="Heading2"/>
-      </w:pPr>
-      <w:bookmarkStart w:id="9" w:name="_Toc19799886"/>
-      <w:r>
-        <w:lastRenderedPageBreak/>
-        <w:t>Cell Referencing</w:t>
-      </w:r>
-      <w:bookmarkEnd w:id="9"/>
-    </w:p>
-    <w:p/>
-    <w:p>
-      <w:r>
-        <w:t>DevExpress has a variety of ways to reference cells.</w:t>
-      </w:r>
-    </w:p>
-    <w:p>
-      <w:r>
-        <w:rPr>
-          <w:noProof/>
-        </w:rPr>
-        <w:drawing>
-          <wp:inline distT="0" distB="0" distL="0" distR="0" wp14:anchorId="2E70F908" wp14:editId="3F0E73BC">
-            <wp:extent cx="3162574" cy="1988992"/>
-            <wp:effectExtent l="0" t="0" r="0" b="0"/>
-            <wp:docPr id="9" name="Picture 9"/>
-            <wp:cNvGraphicFramePr>
-              <a:graphicFrameLocks xmlns:a="http://schemas.openxmlformats.org/drawingml/2006/main" noChangeAspect="1"/>
-            </wp:cNvGraphicFramePr>
-            <a:graphic xmlns:a="http://schemas.openxmlformats.org/drawingml/2006/main">
-              <a:graphicData uri="http://schemas.openxmlformats.org/drawingml/2006/picture">
-                <pic:pic xmlns:pic="http://schemas.openxmlformats.org/drawingml/2006/picture">
-                  <pic:nvPicPr>
-                    <pic:cNvPr id="1" name=""/>
-                    <pic:cNvPicPr/>
-                  </pic:nvPicPr>
-                  <pic:blipFill>
-                    <a:blip r:embed="rId16"/>
-                    <a:stretch>
-                      <a:fillRect/>
-                    </a:stretch>
-                  </pic:blipFill>
-                  <pic:spPr>
-                    <a:xfrm>
-                      <a:off x="0" y="0"/>
-                      <a:ext cx="3162574" cy="1988992"/>
-                    </a:xfrm>
-                    <a:prstGeom prst="rect">
-                      <a:avLst/>
-                    </a:prstGeom>
-                  </pic:spPr>
-                </pic:pic>
-              </a:graphicData>
-            </a:graphic>
-          </wp:inline>
-        </w:drawing>
-      </w:r>
-    </w:p>
-    <w:p>
-      <w:pPr>
-        <w:rPr>
-          <w:b/>
-          <w:bCs/>
-          <w:i/>
-          <w:iCs/>
-        </w:rPr>
-      </w:pPr>
-      <w:r>
-        <w:rPr>
-          <w:b/>
-          <w:bCs/>
-          <w:i/>
-          <w:iCs/>
-        </w:rPr>
-        <w:t>Note that array referencing is 0-based, so Column “A” is index 0, and the first row is index 0.</w:t>
-      </w:r>
-    </w:p>
-    <w:p>
-      <w:r>
-        <w:t>Cell referencing</w:t>
-      </w:r>
-      <w:r>
-        <w:t xml:space="preserve"> for</w:t>
-      </w:r>
-      <w:r>
-        <w:t xml:space="preserve"> Cell A1</w:t>
-      </w:r>
-    </w:p>
-    <w:p>
-      <w:pPr>
-        <w:numPr>
-          <w:ilvl w:val="0"/>
-          <w:numId w:val="11"/>
-        </w:numPr>
-        <w:spacing w:after="0"/>
-      </w:pPr>
-      <w:r>
-        <w:t>Worksheet.cells[“A1”]</w:t>
-      </w:r>
-      <w:r>
-        <w:tab/>
-        <w:t>// where the letter (“A”) is the column</w:t>
-      </w:r>
-    </w:p>
-    <w:p>
-      <w:pPr>
-        <w:numPr>
-          <w:ilvl w:val="0"/>
-          <w:numId w:val="11"/>
-        </w:numPr>
-        <w:spacing w:after="0"/>
-      </w:pPr>
-      <w:r>
-        <w:t>Worksheet.cells[0,0]</w:t>
-      </w:r>
-      <w:r>
-        <w:tab/>
-        <w:t>// This is in row, column format</w:t>
-      </w:r>
-    </w:p>
-    <w:p>
-      <w:pPr>
-        <w:numPr>
-          <w:ilvl w:val="0"/>
-          <w:numId w:val="11"/>
-        </w:numPr>
-        <w:spacing w:after="0"/>
-      </w:pPr>
-      <w:r>
-        <w:t>Worksheet.cells.Columns[0],[“1”]</w:t>
-      </w:r>
-    </w:p>
-    <w:p/>
-    <w:p>
-      <w:r>
-        <w:t>Cell referencing for Cell C2</w:t>
-      </w:r>
-      <w:r>
-        <w:t>. Column “C” is index 2, “2” is index 1</w:t>
-      </w:r>
-    </w:p>
-    <w:p>
-      <w:pPr>
-        <w:numPr>
-          <w:ilvl w:val="0"/>
-          <w:numId w:val="11"/>
-        </w:numPr>
-        <w:spacing w:after="0"/>
-      </w:pPr>
-      <w:r>
-        <w:t>Worksheet.cells[“C2”]</w:t>
-      </w:r>
-    </w:p>
-    <w:p>
-      <w:pPr>
-        <w:numPr>
-          <w:ilvl w:val="0"/>
-          <w:numId w:val="11"/>
-        </w:numPr>
-        <w:spacing w:after="0"/>
-      </w:pPr>
-      <w:r>
-        <w:t>Worksheet.cells[1,2]</w:t>
-      </w:r>
-      <w:r>
-        <w:t xml:space="preserve">   // Note that </w:t>
-      </w:r>
-      <w:r>
-        <w:t>row is first</w:t>
-      </w:r>
-    </w:p>
-    <w:p>
-      <w:pPr>
-        <w:numPr>
-          <w:ilvl w:val="0"/>
-          <w:numId w:val="11"/>
-        </w:numPr>
-        <w:spacing w:after="0"/>
-      </w:pPr>
-      <w:r>
-        <w:t>Worksheet.cells.Columns[“C”],[1]</w:t>
-      </w:r>
-    </w:p>
-    <w:p>
-      <w:pPr>
-        <w:numPr>
-          <w:ilvl w:val="0"/>
-          <w:numId w:val="11"/>
-        </w:numPr>
-        <w:spacing w:after="0"/>
-      </w:pPr>
-      <w:r>
-        <w:t>Worksheet.cells.Rows[1][“C”]</w:t>
-      </w:r>
-    </w:p>
-    <w:p/>
-    <w:p>
-      <w:r>
-        <w:br w:type="page"/>
-      </w:r>
-    </w:p>
-    <w:p/>
-    <w:p>
-      <w:pPr>
-        <w:pStyle w:val="Heading1"/>
-      </w:pPr>
-      <w:bookmarkStart w:id="10" w:name="_Toc19799887"/>
-      <w:r>
-        <w:t>Appendix – Using the EPPlus Excel Spreadsheet</w:t>
-      </w:r>
-      <w:bookmarkEnd w:id="10"/>
-    </w:p>
-    <w:p/>
-    <w:p>
-      <w:r>
-        <w:t>The EPPlus Excel interface is a free Open Source API</w:t>
-      </w:r>
-      <w:r>
-        <w:t xml:space="preserve"> and can be retrieved as a NuGet package from within Visual Studio</w:t>
-      </w:r>
-      <w:r>
-        <w:t xml:space="preserve"> (VS &gt; Tools &gt; </w:t>
-      </w:r>
-      <w:r>
-        <w:t>.</w:t>
-      </w:r>
-      <w:r>
-        <w:t>NuGet Package Manager &gt;  Manage NuGet Packages for Solution). The package is easy to find with “EPPlus” (it is the one with over 12M downloads by Jan Kallman).</w:t>
-      </w:r>
-    </w:p>
-    <w:p>
-      <w:r>
-        <w:drawing>
-          <wp:inline distT="0" distB="0" distL="0" distR="0" wp14:anchorId="1B83DE74" wp14:editId="773DD74E">
-            <wp:extent cx="5943600" cy="2306320"/>
-            <wp:effectExtent l="0" t="0" r="0" b="0"/>
-            <wp:docPr id="2" name="Picture 2" descr="A screenshot of a cell phone&#10;&#10;Description automatically generated"/>
-            <wp:cNvGraphicFramePr>
-              <a:graphicFrameLocks xmlns:a="http://schemas.openxmlformats.org/drawingml/2006/main" noChangeAspect="1"/>
-            </wp:cNvGraphicFramePr>
-            <a:graphic xmlns:a="http://schemas.openxmlformats.org/drawingml/2006/main">
-              <a:graphicData uri="http://schemas.openxmlformats.org/drawingml/2006/picture">
-                <pic:pic xmlns:pic="http://schemas.openxmlformats.org/drawingml/2006/picture">
-                  <pic:nvPicPr>
-                    <pic:cNvPr id="1" name=""/>
-                    <pic:cNvPicPr/>
-                  </pic:nvPicPr>
-                  <pic:blipFill>
-                    <a:blip r:embed="rId17"/>
-                    <a:stretch>
-                      <a:fillRect/>
-                    </a:stretch>
-                  </pic:blipFill>
-                  <pic:spPr>
-                    <a:xfrm>
-                      <a:off x="0" y="0"/>
                       <a:ext cx="5943600" cy="2306320"/>
                     </a:xfrm>
                     <a:prstGeom prst="rect">
@@ -2054,27 +1537,43 @@
       <w:pPr>
         <w:pStyle w:val="Heading2"/>
       </w:pPr>
-      <w:bookmarkStart w:id="11" w:name="_Toc19799888"/>
+      <w:bookmarkStart w:id="8" w:name="_Toc56664046"/>
       <w:r>
         <w:t>Components</w:t>
       </w:r>
-      <w:bookmarkEnd w:id="11"/>
+      <w:bookmarkEnd w:id="8"/>
     </w:p>
     <w:p/>
     <w:p>
       <w:pPr>
         <w:pStyle w:val="Heading2"/>
       </w:pPr>
-      <w:bookmarkStart w:id="12" w:name="_Toc19799889"/>
+      <w:bookmarkStart w:id="9" w:name="_Toc56664047"/>
       <w:r>
         <w:t>Cell Referencing</w:t>
       </w:r>
-      <w:bookmarkEnd w:id="12"/>
+      <w:bookmarkEnd w:id="9"/>
     </w:p>
     <w:p/>
     <w:p>
       <w:r>
-        <w:t>The method “Cells()” for a Worksheet retrieves a CellRange, which is 1 or more cells.</w:t>
+        <w:t>The method “</w:t>
+      </w:r>
+      <w:proofErr w:type="gramStart"/>
+      <w:r>
+        <w:t>Cells(</w:t>
+      </w:r>
+      <w:proofErr w:type="gramEnd"/>
+      <w:r>
+        <w:t xml:space="preserve">)” for a Worksheet retrieves a </w:t>
+      </w:r>
+      <w:proofErr w:type="spellStart"/>
+      <w:r>
+        <w:t>CellRange</w:t>
+      </w:r>
+      <w:proofErr w:type="spellEnd"/>
+      <w:r>
+        <w:t>, which is 1 or more cells.</w:t>
       </w:r>
     </w:p>
     <w:p>
@@ -2099,7 +1598,7 @@
                     <pic:cNvPicPr/>
                   </pic:nvPicPr>
                   <pic:blipFill>
-                    <a:blip r:embed="rId16"/>
+                    <a:blip r:embed="rId11"/>
                     <a:stretch>
                       <a:fillRect/>
                     </a:stretch>
@@ -2210,14 +1709,34 @@
       </w:r>
     </w:p>
     <w:p>
-      <w:r>
-        <w:t>Worksheet.Cells[“A1”].Value</w:t>
-      </w:r>
-    </w:p>
-    <w:p>
-      <w:r>
-        <w:t>Worksheet.Cells[1,1].Value</w:t>
-      </w:r>
+      <w:proofErr w:type="spellStart"/>
+      <w:r>
+        <w:t>Worksheet.Cells</w:t>
+      </w:r>
+      <w:proofErr w:type="spellEnd"/>
+      <w:r>
+        <w:t>[“A1”</w:t>
+      </w:r>
+      <w:proofErr w:type="gramStart"/>
+      <w:r>
+        <w:t>].Value</w:t>
+      </w:r>
+      <w:proofErr w:type="gramEnd"/>
+    </w:p>
+    <w:p>
+      <w:proofErr w:type="spellStart"/>
+      <w:r>
+        <w:t>Worksheet.Cells</w:t>
+      </w:r>
+      <w:proofErr w:type="spellEnd"/>
+      <w:r>
+        <w:t>[1,1</w:t>
+      </w:r>
+      <w:proofErr w:type="gramStart"/>
+      <w:r>
+        <w:t>].Value</w:t>
+      </w:r>
+      <w:proofErr w:type="gramEnd"/>
     </w:p>
     <w:p/>
     <w:p>
@@ -2226,14 +1745,34 @@
       </w:r>
     </w:p>
     <w:p>
-      <w:r>
-        <w:t>Worksheet.Cells[“B1”].Value</w:t>
-      </w:r>
-    </w:p>
-    <w:p>
-      <w:r>
-        <w:t>Worksheet.Cells[1,2].Value</w:t>
-      </w:r>
+      <w:proofErr w:type="spellStart"/>
+      <w:r>
+        <w:t>Worksheet.Cells</w:t>
+      </w:r>
+      <w:proofErr w:type="spellEnd"/>
+      <w:r>
+        <w:t>[“B1”</w:t>
+      </w:r>
+      <w:proofErr w:type="gramStart"/>
+      <w:r>
+        <w:t>].Value</w:t>
+      </w:r>
+      <w:proofErr w:type="gramEnd"/>
+    </w:p>
+    <w:p>
+      <w:proofErr w:type="spellStart"/>
+      <w:r>
+        <w:t>Worksheet.Cells</w:t>
+      </w:r>
+      <w:proofErr w:type="spellEnd"/>
+      <w:r>
+        <w:t>[1,2</w:t>
+      </w:r>
+      <w:proofErr w:type="gramStart"/>
+      <w:r>
+        <w:t>].Value</w:t>
+      </w:r>
+      <w:proofErr w:type="gramEnd"/>
     </w:p>
     <w:p/>
     <w:p>
@@ -2242,13 +1781,23 @@
       </w:r>
     </w:p>
     <w:p>
-      <w:r>
-        <w:t>Worksheet.Cells[“B3”]</w:t>
-      </w:r>
-    </w:p>
-    <w:p>
-      <w:r>
-        <w:t>Worksheet.Cells[3,2]</w:t>
+      <w:proofErr w:type="spellStart"/>
+      <w:r>
+        <w:t>Worksheet.Cells</w:t>
+      </w:r>
+      <w:proofErr w:type="spellEnd"/>
+      <w:r>
+        <w:t>[“B3”]</w:t>
+      </w:r>
+    </w:p>
+    <w:p>
+      <w:proofErr w:type="spellStart"/>
+      <w:r>
+        <w:t>Worksheet.Cells</w:t>
+      </w:r>
+      <w:proofErr w:type="spellEnd"/>
+      <w:r>
+        <w:t>[3,2]</w:t>
       </w:r>
     </w:p>
     <w:p/>
@@ -2259,7 +1808,7 @@
       </w:r>
     </w:p>
     <w:p>
-      <w:hyperlink r:id="rId18" w:history="1">
+      <w:hyperlink r:id="rId13" w:history="1">
         <w:r>
           <w:rPr>
             <w:rStyle w:val="Hyperlink"/>
@@ -2270,7 +1819,7 @@
     </w:p>
     <w:p/>
     <w:sectPr>
-      <w:headerReference w:type="default" r:id="rId19"/>
+      <w:headerReference w:type="default" r:id="rId14"/>
       <w:pgSz w:w="12240" w:h="15840"/>
       <w:pgMar w:top="1440" w:right="1440" w:bottom="1440" w:left="1440" w:header="720" w:footer="720" w:gutter="0"/>
       <w:cols w:space="720"/>
@@ -2673,6 +2222,95 @@
     </w:lvl>
   </w:abstractNum>
   <w:abstractNum w:abstractNumId="2" w15:restartNumberingAfterBreak="0">
+    <w:nsid w:val="20C739E2"/>
+    <w:multiLevelType w:val="hybridMultilevel"/>
+    <w:tmpl w:val="FE361806"/>
+    <w:lvl w:ilvl="0" w:tplc="0409000F">
+      <w:start w:val="1"/>
+      <w:numFmt w:val="decimal"/>
+      <w:lvlText w:val="%1."/>
+      <w:lvlJc w:val="left"/>
+      <w:pPr>
+        <w:ind w:left="720" w:hanging="360"/>
+      </w:pPr>
+      <w:rPr>
+        <w:rFonts w:hint="default"/>
+      </w:rPr>
+    </w:lvl>
+    <w:lvl w:ilvl="1" w:tplc="04090019" w:tentative="1">
+      <w:start w:val="1"/>
+      <w:numFmt w:val="lowerLetter"/>
+      <w:lvlText w:val="%2."/>
+      <w:lvlJc w:val="left"/>
+      <w:pPr>
+        <w:ind w:left="1440" w:hanging="360"/>
+      </w:pPr>
+    </w:lvl>
+    <w:lvl w:ilvl="2" w:tplc="0409001B" w:tentative="1">
+      <w:start w:val="1"/>
+      <w:numFmt w:val="lowerRoman"/>
+      <w:lvlText w:val="%3."/>
+      <w:lvlJc w:val="right"/>
+      <w:pPr>
+        <w:ind w:left="2160" w:hanging="180"/>
+      </w:pPr>
+    </w:lvl>
+    <w:lvl w:ilvl="3" w:tplc="0409000F" w:tentative="1">
+      <w:start w:val="1"/>
+      <w:numFmt w:val="decimal"/>
+      <w:lvlText w:val="%4."/>
+      <w:lvlJc w:val="left"/>
+      <w:pPr>
+        <w:ind w:left="2880" w:hanging="360"/>
+      </w:pPr>
+    </w:lvl>
+    <w:lvl w:ilvl="4" w:tplc="04090019" w:tentative="1">
+      <w:start w:val="1"/>
+      <w:numFmt w:val="lowerLetter"/>
+      <w:lvlText w:val="%5."/>
+      <w:lvlJc w:val="left"/>
+      <w:pPr>
+        <w:ind w:left="3600" w:hanging="360"/>
+      </w:pPr>
+    </w:lvl>
+    <w:lvl w:ilvl="5" w:tplc="0409001B" w:tentative="1">
+      <w:start w:val="1"/>
+      <w:numFmt w:val="lowerRoman"/>
+      <w:lvlText w:val="%6."/>
+      <w:lvlJc w:val="right"/>
+      <w:pPr>
+        <w:ind w:left="4320" w:hanging="180"/>
+      </w:pPr>
+    </w:lvl>
+    <w:lvl w:ilvl="6" w:tplc="0409000F" w:tentative="1">
+      <w:start w:val="1"/>
+      <w:numFmt w:val="decimal"/>
+      <w:lvlText w:val="%7."/>
+      <w:lvlJc w:val="left"/>
+      <w:pPr>
+        <w:ind w:left="5040" w:hanging="360"/>
+      </w:pPr>
+    </w:lvl>
+    <w:lvl w:ilvl="7" w:tplc="04090019" w:tentative="1">
+      <w:start w:val="1"/>
+      <w:numFmt w:val="lowerLetter"/>
+      <w:lvlText w:val="%8."/>
+      <w:lvlJc w:val="left"/>
+      <w:pPr>
+        <w:ind w:left="5760" w:hanging="360"/>
+      </w:pPr>
+    </w:lvl>
+    <w:lvl w:ilvl="8" w:tplc="0409001B" w:tentative="1">
+      <w:start w:val="1"/>
+      <w:numFmt w:val="lowerRoman"/>
+      <w:lvlText w:val="%9."/>
+      <w:lvlJc w:val="right"/>
+      <w:pPr>
+        <w:ind w:left="6480" w:hanging="180"/>
+      </w:pPr>
+    </w:lvl>
+  </w:abstractNum>
+  <w:abstractNum w:abstractNumId="3" w15:restartNumberingAfterBreak="0">
     <w:nsid w:val="28E21D96"/>
     <w:multiLevelType w:val="hybridMultilevel"/>
     <w:tmpl w:val="7D4AF4E4"/>
@@ -2761,7 +2399,7 @@
       </w:pPr>
     </w:lvl>
   </w:abstractNum>
-  <w:abstractNum w:abstractNumId="3" w15:restartNumberingAfterBreak="0">
+  <w:abstractNum w:abstractNumId="4" w15:restartNumberingAfterBreak="0">
     <w:nsid w:val="2D514B56"/>
     <w:multiLevelType w:val="hybridMultilevel"/>
     <w:tmpl w:val="B6AED654"/>
@@ -2874,7 +2512,7 @@
       </w:rPr>
     </w:lvl>
   </w:abstractNum>
-  <w:abstractNum w:abstractNumId="4" w15:restartNumberingAfterBreak="0">
+  <w:abstractNum w:abstractNumId="5" w15:restartNumberingAfterBreak="0">
     <w:nsid w:val="33A21980"/>
     <w:multiLevelType w:val="hybridMultilevel"/>
     <w:tmpl w:val="AE1E623E"/>
@@ -2963,7 +2601,7 @@
       </w:pPr>
     </w:lvl>
   </w:abstractNum>
-  <w:abstractNum w:abstractNumId="5" w15:restartNumberingAfterBreak="0">
+  <w:abstractNum w:abstractNumId="6" w15:restartNumberingAfterBreak="0">
     <w:nsid w:val="36297351"/>
     <w:multiLevelType w:val="hybridMultilevel"/>
     <w:tmpl w:val="DCEE2870"/>
@@ -3052,7 +2690,7 @@
       </w:pPr>
     </w:lvl>
   </w:abstractNum>
-  <w:abstractNum w:abstractNumId="6" w15:restartNumberingAfterBreak="0">
+  <w:abstractNum w:abstractNumId="7" w15:restartNumberingAfterBreak="0">
     <w:nsid w:val="3855579C"/>
     <w:multiLevelType w:val="hybridMultilevel"/>
     <w:tmpl w:val="A5C4CF3E"/>
@@ -3141,7 +2779,7 @@
       </w:pPr>
     </w:lvl>
   </w:abstractNum>
-  <w:abstractNum w:abstractNumId="7" w15:restartNumberingAfterBreak="0">
+  <w:abstractNum w:abstractNumId="8" w15:restartNumberingAfterBreak="0">
     <w:nsid w:val="3BED2F5E"/>
     <w:multiLevelType w:val="hybridMultilevel"/>
     <w:tmpl w:val="268AC594"/>
@@ -3230,7 +2868,7 @@
       </w:pPr>
     </w:lvl>
   </w:abstractNum>
-  <w:abstractNum w:abstractNumId="8" w15:restartNumberingAfterBreak="0">
+  <w:abstractNum w:abstractNumId="9" w15:restartNumberingAfterBreak="0">
     <w:nsid w:val="3EDB2376"/>
     <w:multiLevelType w:val="hybridMultilevel"/>
     <w:tmpl w:val="AE240636"/>
@@ -3343,7 +2981,93 @@
       </w:rPr>
     </w:lvl>
   </w:abstractNum>
-  <w:abstractNum w:abstractNumId="9" w15:restartNumberingAfterBreak="0">
+  <w:abstractNum w:abstractNumId="10" w15:restartNumberingAfterBreak="0">
+    <w:nsid w:val="40861194"/>
+    <w:multiLevelType w:val="hybridMultilevel"/>
+    <w:tmpl w:val="1ED8B124"/>
+    <w:lvl w:ilvl="0" w:tplc="0409000F">
+      <w:start w:val="1"/>
+      <w:numFmt w:val="decimal"/>
+      <w:lvlText w:val="%1."/>
+      <w:lvlJc w:val="left"/>
+      <w:pPr>
+        <w:ind w:left="720" w:hanging="360"/>
+      </w:pPr>
+    </w:lvl>
+    <w:lvl w:ilvl="1" w:tplc="04090019" w:tentative="1">
+      <w:start w:val="1"/>
+      <w:numFmt w:val="lowerLetter"/>
+      <w:lvlText w:val="%2."/>
+      <w:lvlJc w:val="left"/>
+      <w:pPr>
+        <w:ind w:left="1440" w:hanging="360"/>
+      </w:pPr>
+    </w:lvl>
+    <w:lvl w:ilvl="2" w:tplc="0409001B" w:tentative="1">
+      <w:start w:val="1"/>
+      <w:numFmt w:val="lowerRoman"/>
+      <w:lvlText w:val="%3."/>
+      <w:lvlJc w:val="right"/>
+      <w:pPr>
+        <w:ind w:left="2160" w:hanging="180"/>
+      </w:pPr>
+    </w:lvl>
+    <w:lvl w:ilvl="3" w:tplc="0409000F" w:tentative="1">
+      <w:start w:val="1"/>
+      <w:numFmt w:val="decimal"/>
+      <w:lvlText w:val="%4."/>
+      <w:lvlJc w:val="left"/>
+      <w:pPr>
+        <w:ind w:left="2880" w:hanging="360"/>
+      </w:pPr>
+    </w:lvl>
+    <w:lvl w:ilvl="4" w:tplc="04090019" w:tentative="1">
+      <w:start w:val="1"/>
+      <w:numFmt w:val="lowerLetter"/>
+      <w:lvlText w:val="%5."/>
+      <w:lvlJc w:val="left"/>
+      <w:pPr>
+        <w:ind w:left="3600" w:hanging="360"/>
+      </w:pPr>
+    </w:lvl>
+    <w:lvl w:ilvl="5" w:tplc="0409001B" w:tentative="1">
+      <w:start w:val="1"/>
+      <w:numFmt w:val="lowerRoman"/>
+      <w:lvlText w:val="%6."/>
+      <w:lvlJc w:val="right"/>
+      <w:pPr>
+        <w:ind w:left="4320" w:hanging="180"/>
+      </w:pPr>
+    </w:lvl>
+    <w:lvl w:ilvl="6" w:tplc="0409000F" w:tentative="1">
+      <w:start w:val="1"/>
+      <w:numFmt w:val="decimal"/>
+      <w:lvlText w:val="%7."/>
+      <w:lvlJc w:val="left"/>
+      <w:pPr>
+        <w:ind w:left="5040" w:hanging="360"/>
+      </w:pPr>
+    </w:lvl>
+    <w:lvl w:ilvl="7" w:tplc="04090019" w:tentative="1">
+      <w:start w:val="1"/>
+      <w:numFmt w:val="lowerLetter"/>
+      <w:lvlText w:val="%8."/>
+      <w:lvlJc w:val="left"/>
+      <w:pPr>
+        <w:ind w:left="5760" w:hanging="360"/>
+      </w:pPr>
+    </w:lvl>
+    <w:lvl w:ilvl="8" w:tplc="0409001B" w:tentative="1">
+      <w:start w:val="1"/>
+      <w:numFmt w:val="lowerRoman"/>
+      <w:lvlText w:val="%9."/>
+      <w:lvlJc w:val="right"/>
+      <w:pPr>
+        <w:ind w:left="6480" w:hanging="180"/>
+      </w:pPr>
+    </w:lvl>
+  </w:abstractNum>
+  <w:abstractNum w:abstractNumId="11" w15:restartNumberingAfterBreak="0">
     <w:nsid w:val="417D1BA4"/>
     <w:multiLevelType w:val="hybridMultilevel"/>
     <w:tmpl w:val="993E4844"/>
@@ -3432,7 +3156,96 @@
       </w:pPr>
     </w:lvl>
   </w:abstractNum>
-  <w:abstractNum w:abstractNumId="10" w15:restartNumberingAfterBreak="0">
+  <w:abstractNum w:abstractNumId="12" w15:restartNumberingAfterBreak="0">
+    <w:nsid w:val="54C0047B"/>
+    <w:multiLevelType w:val="hybridMultilevel"/>
+    <w:tmpl w:val="A8CAD02E"/>
+    <w:lvl w:ilvl="0" w:tplc="0409000F">
+      <w:start w:val="1"/>
+      <w:numFmt w:val="decimal"/>
+      <w:lvlText w:val="%1."/>
+      <w:lvlJc w:val="left"/>
+      <w:pPr>
+        <w:ind w:left="720" w:hanging="360"/>
+      </w:pPr>
+      <w:rPr>
+        <w:rFonts w:hint="default"/>
+      </w:rPr>
+    </w:lvl>
+    <w:lvl w:ilvl="1" w:tplc="04090019" w:tentative="1">
+      <w:start w:val="1"/>
+      <w:numFmt w:val="lowerLetter"/>
+      <w:lvlText w:val="%2."/>
+      <w:lvlJc w:val="left"/>
+      <w:pPr>
+        <w:ind w:left="1440" w:hanging="360"/>
+      </w:pPr>
+    </w:lvl>
+    <w:lvl w:ilvl="2" w:tplc="0409001B" w:tentative="1">
+      <w:start w:val="1"/>
+      <w:numFmt w:val="lowerRoman"/>
+      <w:lvlText w:val="%3."/>
+      <w:lvlJc w:val="right"/>
+      <w:pPr>
+        <w:ind w:left="2160" w:hanging="180"/>
+      </w:pPr>
+    </w:lvl>
+    <w:lvl w:ilvl="3" w:tplc="0409000F" w:tentative="1">
+      <w:start w:val="1"/>
+      <w:numFmt w:val="decimal"/>
+      <w:lvlText w:val="%4."/>
+      <w:lvlJc w:val="left"/>
+      <w:pPr>
+        <w:ind w:left="2880" w:hanging="360"/>
+      </w:pPr>
+    </w:lvl>
+    <w:lvl w:ilvl="4" w:tplc="04090019" w:tentative="1">
+      <w:start w:val="1"/>
+      <w:numFmt w:val="lowerLetter"/>
+      <w:lvlText w:val="%5."/>
+      <w:lvlJc w:val="left"/>
+      <w:pPr>
+        <w:ind w:left="3600" w:hanging="360"/>
+      </w:pPr>
+    </w:lvl>
+    <w:lvl w:ilvl="5" w:tplc="0409001B" w:tentative="1">
+      <w:start w:val="1"/>
+      <w:numFmt w:val="lowerRoman"/>
+      <w:lvlText w:val="%6."/>
+      <w:lvlJc w:val="right"/>
+      <w:pPr>
+        <w:ind w:left="4320" w:hanging="180"/>
+      </w:pPr>
+    </w:lvl>
+    <w:lvl w:ilvl="6" w:tplc="0409000F" w:tentative="1">
+      <w:start w:val="1"/>
+      <w:numFmt w:val="decimal"/>
+      <w:lvlText w:val="%7."/>
+      <w:lvlJc w:val="left"/>
+      <w:pPr>
+        <w:ind w:left="5040" w:hanging="360"/>
+      </w:pPr>
+    </w:lvl>
+    <w:lvl w:ilvl="7" w:tplc="04090019" w:tentative="1">
+      <w:start w:val="1"/>
+      <w:numFmt w:val="lowerLetter"/>
+      <w:lvlText w:val="%8."/>
+      <w:lvlJc w:val="left"/>
+      <w:pPr>
+        <w:ind w:left="5760" w:hanging="360"/>
+      </w:pPr>
+    </w:lvl>
+    <w:lvl w:ilvl="8" w:tplc="0409001B" w:tentative="1">
+      <w:start w:val="1"/>
+      <w:numFmt w:val="lowerRoman"/>
+      <w:lvlText w:val="%9."/>
+      <w:lvlJc w:val="right"/>
+      <w:pPr>
+        <w:ind w:left="6480" w:hanging="180"/>
+      </w:pPr>
+    </w:lvl>
+  </w:abstractNum>
+  <w:abstractNum w:abstractNumId="13" w15:restartNumberingAfterBreak="0">
     <w:nsid w:val="61B4040E"/>
     <w:multiLevelType w:val="hybridMultilevel"/>
     <w:tmpl w:val="F35257C4"/>
@@ -3545,7 +3358,7 @@
       </w:rPr>
     </w:lvl>
   </w:abstractNum>
-  <w:abstractNum w:abstractNumId="11" w15:restartNumberingAfterBreak="0">
+  <w:abstractNum w:abstractNumId="14" w15:restartNumberingAfterBreak="0">
     <w:nsid w:val="6C845AA5"/>
     <w:multiLevelType w:val="hybridMultilevel"/>
     <w:tmpl w:val="5B2AC406"/>
@@ -3634,7 +3447,7 @@
       </w:pPr>
     </w:lvl>
   </w:abstractNum>
-  <w:abstractNum w:abstractNumId="12" w15:restartNumberingAfterBreak="0">
+  <w:abstractNum w:abstractNumId="15" w15:restartNumberingAfterBreak="0">
     <w:nsid w:val="6E004EA8"/>
     <w:multiLevelType w:val="hybridMultilevel"/>
     <w:tmpl w:val="0B8C6850"/>
@@ -3723,7 +3536,7 @@
       </w:pPr>
     </w:lvl>
   </w:abstractNum>
-  <w:abstractNum w:abstractNumId="13" w15:restartNumberingAfterBreak="0">
+  <w:abstractNum w:abstractNumId="16" w15:restartNumberingAfterBreak="0">
     <w:nsid w:val="773D3360"/>
     <w:multiLevelType w:val="hybridMultilevel"/>
     <w:tmpl w:val="899CBB50"/>
@@ -3812,7 +3625,7 @@
       </w:pPr>
     </w:lvl>
   </w:abstractNum>
-  <w:abstractNum w:abstractNumId="14" w15:restartNumberingAfterBreak="0">
+  <w:abstractNum w:abstractNumId="17" w15:restartNumberingAfterBreak="0">
     <w:nsid w:val="786B6305"/>
     <w:multiLevelType w:val="hybridMultilevel"/>
     <w:tmpl w:val="1F5A355E"/>
@@ -3926,49 +3739,58 @@
     </w:lvl>
   </w:abstractNum>
   <w:num w:numId="1">
+    <w:abstractNumId w:val="14"/>
+  </w:num>
+  <w:num w:numId="2">
+    <w:abstractNumId w:val="5"/>
+  </w:num>
+  <w:num w:numId="3">
+    <w:abstractNumId w:val="3"/>
+  </w:num>
+  <w:num w:numId="4">
+    <w:abstractNumId w:val="7"/>
+  </w:num>
+  <w:num w:numId="5">
+    <w:abstractNumId w:val="16"/>
+  </w:num>
+  <w:num w:numId="6">
     <w:abstractNumId w:val="11"/>
   </w:num>
-  <w:num w:numId="2">
-    <w:abstractNumId w:val="4"/>
-  </w:num>
-  <w:num w:numId="3">
-    <w:abstractNumId w:val="2"/>
-  </w:num>
-  <w:num w:numId="4">
-    <w:abstractNumId w:val="6"/>
-  </w:num>
-  <w:num w:numId="5">
-    <w:abstractNumId w:val="13"/>
-  </w:num>
-  <w:num w:numId="6">
+  <w:num w:numId="7">
     <w:abstractNumId w:val="9"/>
   </w:num>
-  <w:num w:numId="7">
+  <w:num w:numId="8">
     <w:abstractNumId w:val="8"/>
-  </w:num>
-  <w:num w:numId="8">
-    <w:abstractNumId w:val="7"/>
   </w:num>
   <w:num w:numId="9">
     <w:abstractNumId w:val="1"/>
   </w:num>
   <w:num w:numId="10">
-    <w:abstractNumId w:val="14"/>
+    <w:abstractNumId w:val="17"/>
   </w:num>
   <w:num w:numId="11">
     <w:abstractNumId w:val="0"/>
   </w:num>
   <w:num w:numId="12">
+    <w:abstractNumId w:val="15"/>
+  </w:num>
+  <w:num w:numId="13">
+    <w:abstractNumId w:val="13"/>
+  </w:num>
+  <w:num w:numId="14">
+    <w:abstractNumId w:val="4"/>
+  </w:num>
+  <w:num w:numId="15">
+    <w:abstractNumId w:val="6"/>
+  </w:num>
+  <w:num w:numId="16">
+    <w:abstractNumId w:val="2"/>
+  </w:num>
+  <w:num w:numId="17">
     <w:abstractNumId w:val="12"/>
   </w:num>
-  <w:num w:numId="13">
+  <w:num w:numId="18">
     <w:abstractNumId w:val="10"/>
-  </w:num>
-  <w:num w:numId="14">
-    <w:abstractNumId w:val="3"/>
-  </w:num>
-  <w:num w:numId="15">
-    <w:abstractNumId w:val="5"/>
   </w:num>
 </w:numbering>
 </file>

</xml_diff>